<commit_message>
Agregado TP8 y TC2
</commit_message>
<xml_diff>
--- a/Raiz/Parciales/2021_IngSw_TemplateParcial1.docx
+++ b/Raiz/Parciales/2021_IngSw_TemplateParcial1.docx
@@ -1,6 +1,6 @@
 
 <file path=word/document.xml><?xml version="1.0" encoding="utf-8"?>
-<w:document xmlns:wpc="http://schemas.microsoft.com/office/word/2010/wordprocessingCanvas" xmlns:cx="http://schemas.microsoft.com/office/drawing/2014/chartex" xmlns:cx1="http://schemas.microsoft.com/office/drawing/2015/9/8/chartex" xmlns:cx2="http://schemas.microsoft.com/office/drawing/2015/10/21/chartex" xmlns:cx3="http://schemas.microsoft.com/office/drawing/2016/5/9/chartex" xmlns:cx4="http://schemas.microsoft.com/office/drawing/2016/5/10/chartex" xmlns:cx5="http://schemas.microsoft.com/office/drawing/2016/5/11/chartex" xmlns:cx6="http://schemas.microsoft.com/office/drawing/2016/5/12/chartex" xmlns:cx7="http://schemas.microsoft.com/office/drawing/2016/5/13/chartex" xmlns:cx8="http://schemas.microsoft.com/office/drawing/2016/5/14/chartex" xmlns:mc="http://schemas.openxmlformats.org/markup-compatibility/2006" xmlns:aink="http://schemas.microsoft.com/office/drawing/2016/ink" xmlns:am3d="http://schemas.microsoft.com/office/drawing/2017/model3d" xmlns:o="urn:schemas-microsoft-com:office:office" xmlns:r="http://schemas.openxmlformats.org/officeDocument/2006/relationships" xmlns:m="http://schemas.openxmlformats.org/officeDocument/2006/math" xmlns:v="urn:schemas-microsoft-com:vml" xmlns:wp14="http://schemas.microsoft.com/office/word/2010/wordprocessingDrawing" xmlns:wp="http://schemas.openxmlformats.org/drawingml/2006/wordprocessingDrawing" xmlns:w10="urn:schemas-microsoft-com:office:word" xmlns:w="http://schemas.openxmlformats.org/wordprocessingml/2006/main" xmlns:w14="http://schemas.microsoft.com/office/word/2010/wordml" xmlns:w15="http://schemas.microsoft.com/office/word/2012/wordml" xmlns:w16cex="http://schemas.microsoft.com/office/word/2018/wordml/cex" xmlns:w16cid="http://schemas.microsoft.com/office/word/2016/wordml/cid" xmlns:w16="http://schemas.microsoft.com/office/word/2018/wordml" xmlns:w16se="http://schemas.microsoft.com/office/word/2015/wordml/symex" xmlns:wpg="http://schemas.microsoft.com/office/word/2010/wordprocessingGroup" xmlns:wpi="http://schemas.microsoft.com/office/word/2010/wordprocessingInk" xmlns:wne="http://schemas.microsoft.com/office/word/2006/wordml" xmlns:wps="http://schemas.microsoft.com/office/word/2010/wordprocessingShape" mc:Ignorable="w14 w15 w16se w16cid w16 w16cex wp14">
+<w:document xmlns:wpc="http://schemas.microsoft.com/office/word/2010/wordprocessingCanvas" xmlns:cx="http://schemas.microsoft.com/office/drawing/2014/chartex" xmlns:cx1="http://schemas.microsoft.com/office/drawing/2015/9/8/chartex" xmlns:cx2="http://schemas.microsoft.com/office/drawing/2015/10/21/chartex" xmlns:cx3="http://schemas.microsoft.com/office/drawing/2016/5/9/chartex" xmlns:cx4="http://schemas.microsoft.com/office/drawing/2016/5/10/chartex" xmlns:cx5="http://schemas.microsoft.com/office/drawing/2016/5/11/chartex" xmlns:cx6="http://schemas.microsoft.com/office/drawing/2016/5/12/chartex" xmlns:cx7="http://schemas.microsoft.com/office/drawing/2016/5/13/chartex" xmlns:cx8="http://schemas.microsoft.com/office/drawing/2016/5/14/chartex" xmlns:mc="http://schemas.openxmlformats.org/markup-compatibility/2006" xmlns:aink="http://schemas.microsoft.com/office/drawing/2016/ink" xmlns:am3d="http://schemas.microsoft.com/office/drawing/2017/model3d" xmlns:o="urn:schemas-microsoft-com:office:office" xmlns:r="http://schemas.openxmlformats.org/officeDocument/2006/relationships" xmlns:m="http://schemas.openxmlformats.org/officeDocument/2006/math" xmlns:v="urn:schemas-microsoft-com:vml" xmlns:wp14="http://schemas.microsoft.com/office/word/2010/wordprocessingDrawing" xmlns:wp="http://schemas.openxmlformats.org/drawingml/2006/wordprocessingDrawing" xmlns:w10="urn:schemas-microsoft-com:office:word" xmlns:w="http://schemas.openxmlformats.org/wordprocessingml/2006/main" xmlns:w14="http://schemas.microsoft.com/office/word/2010/wordml" xmlns:w15="http://schemas.microsoft.com/office/word/2012/wordml" xmlns:w16cex="http://schemas.microsoft.com/office/word/2018/wordml/cex" xmlns:w16cid="http://schemas.microsoft.com/office/word/2016/wordml/cid" xmlns:w16="http://schemas.microsoft.com/office/word/2018/wordml" xmlns:w16sdtdh="http://schemas.microsoft.com/office/word/2020/wordml/sdtdatahash" xmlns:w16se="http://schemas.microsoft.com/office/word/2015/wordml/symex" xmlns:wpg="http://schemas.microsoft.com/office/word/2010/wordprocessingGroup" xmlns:wpi="http://schemas.microsoft.com/office/word/2010/wordprocessingInk" xmlns:wne="http://schemas.microsoft.com/office/word/2006/wordml" xmlns:wps="http://schemas.microsoft.com/office/word/2010/wordprocessingShape" mc:Ignorable="w14 w15 w16se w16cid w16 w16cex w16sdtdh wp14">
   <w:body>
     <w:p>
       <w:pPr>
@@ -69,6 +69,12 @@
               </w:rPr>
               <w:t xml:space="preserve">: </w:t>
             </w:r>
+            <w:r>
+              <w:rPr>
+                <w:rFonts w:ascii="Verdana" w:eastAsia="Verdana" w:hAnsi="Verdana" w:cs="Verdana"/>
+              </w:rPr>
+              <w:t>Rodríguez, Jorge Alberto</w:t>
+            </w:r>
           </w:p>
         </w:tc>
         <w:tc>
@@ -88,6 +94,12 @@
                 <w:rFonts w:ascii="Verdana" w:eastAsia="Verdana" w:hAnsi="Verdana" w:cs="Verdana"/>
               </w:rPr>
               <w:t>Legajo:</w:t>
+            </w:r>
+            <w:r>
+              <w:rPr>
+                <w:rFonts w:ascii="Verdana" w:eastAsia="Verdana" w:hAnsi="Verdana" w:cs="Verdana"/>
+              </w:rPr>
+              <w:t xml:space="preserve"> 77106</w:t>
             </w:r>
           </w:p>
         </w:tc>
@@ -118,6 +130,12 @@
               </w:rPr>
               <w:t>:</w:t>
             </w:r>
+            <w:r>
+              <w:rPr>
+                <w:rFonts w:ascii="Verdana" w:eastAsia="Verdana" w:hAnsi="Verdana" w:cs="Verdana"/>
+              </w:rPr>
+              <w:t xml:space="preserve"> Primer Parcial Práctico</w:t>
+            </w:r>
           </w:p>
         </w:tc>
         <w:tc>
@@ -144,6 +162,12 @@
               </w:rPr>
               <w:t>:</w:t>
             </w:r>
+            <w:r>
+              <w:rPr>
+                <w:rFonts w:ascii="Calibri" w:hAnsi="Calibri"/>
+              </w:rPr>
+              <w:t xml:space="preserve"> 4K3</w:t>
+            </w:r>
           </w:p>
         </w:tc>
       </w:tr>
@@ -155,7 +179,7 @@
     </w:p>
     <w:p>
       <w:pPr>
-        <w:pStyle w:val="Prrafodelista"/>
+        <w:pStyle w:val="ListParagraph"/>
         <w:numPr>
           <w:ilvl w:val="0"/>
           <w:numId w:val="22"/>
@@ -523,7 +547,7 @@
     </w:p>
     <w:p>
       <w:pPr>
-        <w:pStyle w:val="Prrafodelista"/>
+        <w:pStyle w:val="ListParagraph"/>
         <w:numPr>
           <w:ilvl w:val="0"/>
           <w:numId w:val="22"/>
@@ -1239,10 +1263,12 @@
       </w:pPr>
     </w:p>
     <w:sectPr>
-      <w:headerReference w:type="default" r:id="rId8"/>
-      <w:footerReference w:type="default" r:id="rId9"/>
-      <w:headerReference w:type="first" r:id="rId10"/>
-      <w:footerReference w:type="first" r:id="rId11"/>
+      <w:headerReference w:type="even" r:id="rId8"/>
+      <w:headerReference w:type="default" r:id="rId9"/>
+      <w:footerReference w:type="even" r:id="rId10"/>
+      <w:footerReference w:type="default" r:id="rId11"/>
+      <w:headerReference w:type="first" r:id="rId12"/>
+      <w:footerReference w:type="first" r:id="rId13"/>
       <w:pgSz w:w="11906" w:h="16838"/>
       <w:pgMar w:top="391" w:right="760" w:bottom="630" w:left="851" w:header="347" w:footer="576" w:gutter="0"/>
       <w:pgNumType w:start="1"/>
@@ -1254,7 +1280,7 @@
 </file>
 
 <file path=word/endnotes.xml><?xml version="1.0" encoding="utf-8"?>
-<w:endnotes xmlns:wpc="http://schemas.microsoft.com/office/word/2010/wordprocessingCanvas" xmlns:cx="http://schemas.microsoft.com/office/drawing/2014/chartex" xmlns:cx1="http://schemas.microsoft.com/office/drawing/2015/9/8/chartex" xmlns:cx2="http://schemas.microsoft.com/office/drawing/2015/10/21/chartex" xmlns:cx3="http://schemas.microsoft.com/office/drawing/2016/5/9/chartex" xmlns:cx4="http://schemas.microsoft.com/office/drawing/2016/5/10/chartex" xmlns:cx5="http://schemas.microsoft.com/office/drawing/2016/5/11/chartex" xmlns:cx6="http://schemas.microsoft.com/office/drawing/2016/5/12/chartex" xmlns:cx7="http://schemas.microsoft.com/office/drawing/2016/5/13/chartex" xmlns:cx8="http://schemas.microsoft.com/office/drawing/2016/5/14/chartex" xmlns:mc="http://schemas.openxmlformats.org/markup-compatibility/2006" xmlns:aink="http://schemas.microsoft.com/office/drawing/2016/ink" xmlns:am3d="http://schemas.microsoft.com/office/drawing/2017/model3d" xmlns:o="urn:schemas-microsoft-com:office:office" xmlns:r="http://schemas.openxmlformats.org/officeDocument/2006/relationships" xmlns:m="http://schemas.openxmlformats.org/officeDocument/2006/math" xmlns:v="urn:schemas-microsoft-com:vml" xmlns:wp14="http://schemas.microsoft.com/office/word/2010/wordprocessingDrawing" xmlns:wp="http://schemas.openxmlformats.org/drawingml/2006/wordprocessingDrawing" xmlns:w10="urn:schemas-microsoft-com:office:word" xmlns:w="http://schemas.openxmlformats.org/wordprocessingml/2006/main" xmlns:w14="http://schemas.microsoft.com/office/word/2010/wordml" xmlns:w15="http://schemas.microsoft.com/office/word/2012/wordml" xmlns:w16cex="http://schemas.microsoft.com/office/word/2018/wordml/cex" xmlns:w16cid="http://schemas.microsoft.com/office/word/2016/wordml/cid" xmlns:w16="http://schemas.microsoft.com/office/word/2018/wordml" xmlns:w16se="http://schemas.microsoft.com/office/word/2015/wordml/symex" xmlns:wpg="http://schemas.microsoft.com/office/word/2010/wordprocessingGroup" xmlns:wpi="http://schemas.microsoft.com/office/word/2010/wordprocessingInk" xmlns:wne="http://schemas.microsoft.com/office/word/2006/wordml" xmlns:wps="http://schemas.microsoft.com/office/word/2010/wordprocessingShape" mc:Ignorable="w14 w15 w16se w16cid w16 w16cex wp14">
+<w:endnotes xmlns:wpc="http://schemas.microsoft.com/office/word/2010/wordprocessingCanvas" xmlns:cx="http://schemas.microsoft.com/office/drawing/2014/chartex" xmlns:cx1="http://schemas.microsoft.com/office/drawing/2015/9/8/chartex" xmlns:cx2="http://schemas.microsoft.com/office/drawing/2015/10/21/chartex" xmlns:cx3="http://schemas.microsoft.com/office/drawing/2016/5/9/chartex" xmlns:cx4="http://schemas.microsoft.com/office/drawing/2016/5/10/chartex" xmlns:cx5="http://schemas.microsoft.com/office/drawing/2016/5/11/chartex" xmlns:cx6="http://schemas.microsoft.com/office/drawing/2016/5/12/chartex" xmlns:cx7="http://schemas.microsoft.com/office/drawing/2016/5/13/chartex" xmlns:cx8="http://schemas.microsoft.com/office/drawing/2016/5/14/chartex" xmlns:mc="http://schemas.openxmlformats.org/markup-compatibility/2006" xmlns:aink="http://schemas.microsoft.com/office/drawing/2016/ink" xmlns:am3d="http://schemas.microsoft.com/office/drawing/2017/model3d" xmlns:o="urn:schemas-microsoft-com:office:office" xmlns:r="http://schemas.openxmlformats.org/officeDocument/2006/relationships" xmlns:m="http://schemas.openxmlformats.org/officeDocument/2006/math" xmlns:v="urn:schemas-microsoft-com:vml" xmlns:wp14="http://schemas.microsoft.com/office/word/2010/wordprocessingDrawing" xmlns:wp="http://schemas.openxmlformats.org/drawingml/2006/wordprocessingDrawing" xmlns:w10="urn:schemas-microsoft-com:office:word" xmlns:w="http://schemas.openxmlformats.org/wordprocessingml/2006/main" xmlns:w14="http://schemas.microsoft.com/office/word/2010/wordml" xmlns:w15="http://schemas.microsoft.com/office/word/2012/wordml" xmlns:w16cex="http://schemas.microsoft.com/office/word/2018/wordml/cex" xmlns:w16cid="http://schemas.microsoft.com/office/word/2016/wordml/cid" xmlns:w16="http://schemas.microsoft.com/office/word/2018/wordml" xmlns:w16sdtdh="http://schemas.microsoft.com/office/word/2020/wordml/sdtdatahash" xmlns:w16se="http://schemas.microsoft.com/office/word/2015/wordml/symex" xmlns:wpg="http://schemas.microsoft.com/office/word/2010/wordprocessingGroup" xmlns:wpi="http://schemas.microsoft.com/office/word/2010/wordprocessingInk" xmlns:wne="http://schemas.microsoft.com/office/word/2006/wordml" xmlns:wps="http://schemas.microsoft.com/office/word/2010/wordprocessingShape" mc:Ignorable="w14 w15 w16se w16cid w16 w16cex w16sdtdh wp14">
   <w:endnote w:type="separator" w:id="-1">
     <w:p>
       <w:r>
@@ -1273,7 +1299,17 @@
 </file>
 
 <file path=word/footer1.xml><?xml version="1.0" encoding="utf-8"?>
-<w:ftr xmlns:wpc="http://schemas.microsoft.com/office/word/2010/wordprocessingCanvas" xmlns:cx="http://schemas.microsoft.com/office/drawing/2014/chartex" xmlns:cx1="http://schemas.microsoft.com/office/drawing/2015/9/8/chartex" xmlns:cx2="http://schemas.microsoft.com/office/drawing/2015/10/21/chartex" xmlns:cx3="http://schemas.microsoft.com/office/drawing/2016/5/9/chartex" xmlns:cx4="http://schemas.microsoft.com/office/drawing/2016/5/10/chartex" xmlns:cx5="http://schemas.microsoft.com/office/drawing/2016/5/11/chartex" xmlns:cx6="http://schemas.microsoft.com/office/drawing/2016/5/12/chartex" xmlns:cx7="http://schemas.microsoft.com/office/drawing/2016/5/13/chartex" xmlns:cx8="http://schemas.microsoft.com/office/drawing/2016/5/14/chartex" xmlns:mc="http://schemas.openxmlformats.org/markup-compatibility/2006" xmlns:aink="http://schemas.microsoft.com/office/drawing/2016/ink" xmlns:am3d="http://schemas.microsoft.com/office/drawing/2017/model3d" xmlns:o="urn:schemas-microsoft-com:office:office" xmlns:r="http://schemas.openxmlformats.org/officeDocument/2006/relationships" xmlns:m="http://schemas.openxmlformats.org/officeDocument/2006/math" xmlns:v="urn:schemas-microsoft-com:vml" xmlns:wp14="http://schemas.microsoft.com/office/word/2010/wordprocessingDrawing" xmlns:wp="http://schemas.openxmlformats.org/drawingml/2006/wordprocessingDrawing" xmlns:w10="urn:schemas-microsoft-com:office:word" xmlns:w="http://schemas.openxmlformats.org/wordprocessingml/2006/main" xmlns:w14="http://schemas.microsoft.com/office/word/2010/wordml" xmlns:w15="http://schemas.microsoft.com/office/word/2012/wordml" xmlns:w16cex="http://schemas.microsoft.com/office/word/2018/wordml/cex" xmlns:w16cid="http://schemas.microsoft.com/office/word/2016/wordml/cid" xmlns:w16="http://schemas.microsoft.com/office/word/2018/wordml" xmlns:w16se="http://schemas.microsoft.com/office/word/2015/wordml/symex" xmlns:wpg="http://schemas.microsoft.com/office/word/2010/wordprocessingGroup" xmlns:wpi="http://schemas.microsoft.com/office/word/2010/wordprocessingInk" xmlns:wne="http://schemas.microsoft.com/office/word/2006/wordml" xmlns:wps="http://schemas.microsoft.com/office/word/2010/wordprocessingShape" mc:Ignorable="w14 w15 w16se w16cid w16 w16cex wp14">
+<w:ftr xmlns:wpc="http://schemas.microsoft.com/office/word/2010/wordprocessingCanvas" xmlns:cx="http://schemas.microsoft.com/office/drawing/2014/chartex" xmlns:cx1="http://schemas.microsoft.com/office/drawing/2015/9/8/chartex" xmlns:cx2="http://schemas.microsoft.com/office/drawing/2015/10/21/chartex" xmlns:cx3="http://schemas.microsoft.com/office/drawing/2016/5/9/chartex" xmlns:cx4="http://schemas.microsoft.com/office/drawing/2016/5/10/chartex" xmlns:cx5="http://schemas.microsoft.com/office/drawing/2016/5/11/chartex" xmlns:cx6="http://schemas.microsoft.com/office/drawing/2016/5/12/chartex" xmlns:cx7="http://schemas.microsoft.com/office/drawing/2016/5/13/chartex" xmlns:cx8="http://schemas.microsoft.com/office/drawing/2016/5/14/chartex" xmlns:mc="http://schemas.openxmlformats.org/markup-compatibility/2006" xmlns:aink="http://schemas.microsoft.com/office/drawing/2016/ink" xmlns:am3d="http://schemas.microsoft.com/office/drawing/2017/model3d" xmlns:o="urn:schemas-microsoft-com:office:office" xmlns:r="http://schemas.openxmlformats.org/officeDocument/2006/relationships" xmlns:m="http://schemas.openxmlformats.org/officeDocument/2006/math" xmlns:v="urn:schemas-microsoft-com:vml" xmlns:wp14="http://schemas.microsoft.com/office/word/2010/wordprocessingDrawing" xmlns:wp="http://schemas.openxmlformats.org/drawingml/2006/wordprocessingDrawing" xmlns:w10="urn:schemas-microsoft-com:office:word" xmlns:w="http://schemas.openxmlformats.org/wordprocessingml/2006/main" xmlns:w14="http://schemas.microsoft.com/office/word/2010/wordml" xmlns:w15="http://schemas.microsoft.com/office/word/2012/wordml" xmlns:w16cex="http://schemas.microsoft.com/office/word/2018/wordml/cex" xmlns:w16cid="http://schemas.microsoft.com/office/word/2016/wordml/cid" xmlns:w16="http://schemas.microsoft.com/office/word/2018/wordml" xmlns:w16sdtdh="http://schemas.microsoft.com/office/word/2020/wordml/sdtdatahash" xmlns:w16se="http://schemas.microsoft.com/office/word/2015/wordml/symex" xmlns:wpg="http://schemas.microsoft.com/office/word/2010/wordprocessingGroup" xmlns:wpi="http://schemas.microsoft.com/office/word/2010/wordprocessingInk" xmlns:wne="http://schemas.microsoft.com/office/word/2006/wordml" xmlns:wps="http://schemas.microsoft.com/office/word/2010/wordprocessingShape" mc:Ignorable="w14 w15 w16se w16cid w16 w16cex w16sdtdh wp14">
+  <w:p>
+    <w:pPr>
+      <w:pStyle w:val="Footer"/>
+    </w:pPr>
+  </w:p>
+</w:ftr>
+</file>
+
+<file path=word/footer2.xml><?xml version="1.0" encoding="utf-8"?>
+<w:ftr xmlns:wpc="http://schemas.microsoft.com/office/word/2010/wordprocessingCanvas" xmlns:cx="http://schemas.microsoft.com/office/drawing/2014/chartex" xmlns:cx1="http://schemas.microsoft.com/office/drawing/2015/9/8/chartex" xmlns:cx2="http://schemas.microsoft.com/office/drawing/2015/10/21/chartex" xmlns:cx3="http://schemas.microsoft.com/office/drawing/2016/5/9/chartex" xmlns:cx4="http://schemas.microsoft.com/office/drawing/2016/5/10/chartex" xmlns:cx5="http://schemas.microsoft.com/office/drawing/2016/5/11/chartex" xmlns:cx6="http://schemas.microsoft.com/office/drawing/2016/5/12/chartex" xmlns:cx7="http://schemas.microsoft.com/office/drawing/2016/5/13/chartex" xmlns:cx8="http://schemas.microsoft.com/office/drawing/2016/5/14/chartex" xmlns:mc="http://schemas.openxmlformats.org/markup-compatibility/2006" xmlns:aink="http://schemas.microsoft.com/office/drawing/2016/ink" xmlns:am3d="http://schemas.microsoft.com/office/drawing/2017/model3d" xmlns:o="urn:schemas-microsoft-com:office:office" xmlns:r="http://schemas.openxmlformats.org/officeDocument/2006/relationships" xmlns:m="http://schemas.openxmlformats.org/officeDocument/2006/math" xmlns:v="urn:schemas-microsoft-com:vml" xmlns:wp14="http://schemas.microsoft.com/office/word/2010/wordprocessingDrawing" xmlns:wp="http://schemas.openxmlformats.org/drawingml/2006/wordprocessingDrawing" xmlns:w10="urn:schemas-microsoft-com:office:word" xmlns:w="http://schemas.openxmlformats.org/wordprocessingml/2006/main" xmlns:w14="http://schemas.microsoft.com/office/word/2010/wordml" xmlns:w15="http://schemas.microsoft.com/office/word/2012/wordml" xmlns:w16cex="http://schemas.microsoft.com/office/word/2018/wordml/cex" xmlns:w16cid="http://schemas.microsoft.com/office/word/2016/wordml/cid" xmlns:w16="http://schemas.microsoft.com/office/word/2018/wordml" xmlns:w16sdtdh="http://schemas.microsoft.com/office/word/2020/wordml/sdtdatahash" xmlns:w16se="http://schemas.microsoft.com/office/word/2015/wordml/symex" xmlns:wpg="http://schemas.microsoft.com/office/word/2010/wordprocessingGroup" xmlns:wpi="http://schemas.microsoft.com/office/word/2010/wordprocessingInk" xmlns:wne="http://schemas.microsoft.com/office/word/2006/wordml" xmlns:wps="http://schemas.microsoft.com/office/word/2010/wordprocessingShape" mc:Ignorable="w14 w15 w16se w16cid w16 w16cex w16sdtdh wp14">
   <w:p>
     <w:pPr>
       <w:pBdr>
@@ -1293,7 +1329,21 @@
         <w:sz w:val="20"/>
         <w:szCs w:val="20"/>
       </w:rPr>
-      <w:t>Ciclo lectivo: 2020 Turno: Todos</w:t>
+      <w:t>Ciclo lectivo: 202</w:t>
+    </w:r>
+    <w:r>
+      <w:rPr>
+        <w:sz w:val="20"/>
+        <w:szCs w:val="20"/>
+      </w:rPr>
+      <w:t>1</w:t>
+    </w:r>
+    <w:r>
+      <w:rPr>
+        <w:sz w:val="20"/>
+        <w:szCs w:val="20"/>
+      </w:rPr>
+      <w:t xml:space="preserve"> Turno: Todos</w:t>
     </w:r>
     <w:r>
       <w:rPr>
@@ -1386,8 +1436,8 @@
 </w:ftr>
 </file>
 
-<file path=word/footer2.xml><?xml version="1.0" encoding="utf-8"?>
-<w:ftr xmlns:wpc="http://schemas.microsoft.com/office/word/2010/wordprocessingCanvas" xmlns:cx="http://schemas.microsoft.com/office/drawing/2014/chartex" xmlns:cx1="http://schemas.microsoft.com/office/drawing/2015/9/8/chartex" xmlns:cx2="http://schemas.microsoft.com/office/drawing/2015/10/21/chartex" xmlns:cx3="http://schemas.microsoft.com/office/drawing/2016/5/9/chartex" xmlns:cx4="http://schemas.microsoft.com/office/drawing/2016/5/10/chartex" xmlns:cx5="http://schemas.microsoft.com/office/drawing/2016/5/11/chartex" xmlns:cx6="http://schemas.microsoft.com/office/drawing/2016/5/12/chartex" xmlns:cx7="http://schemas.microsoft.com/office/drawing/2016/5/13/chartex" xmlns:cx8="http://schemas.microsoft.com/office/drawing/2016/5/14/chartex" xmlns:mc="http://schemas.openxmlformats.org/markup-compatibility/2006" xmlns:aink="http://schemas.microsoft.com/office/drawing/2016/ink" xmlns:am3d="http://schemas.microsoft.com/office/drawing/2017/model3d" xmlns:o="urn:schemas-microsoft-com:office:office" xmlns:r="http://schemas.openxmlformats.org/officeDocument/2006/relationships" xmlns:m="http://schemas.openxmlformats.org/officeDocument/2006/math" xmlns:v="urn:schemas-microsoft-com:vml" xmlns:wp14="http://schemas.microsoft.com/office/word/2010/wordprocessingDrawing" xmlns:wp="http://schemas.openxmlformats.org/drawingml/2006/wordprocessingDrawing" xmlns:w10="urn:schemas-microsoft-com:office:word" xmlns:w="http://schemas.openxmlformats.org/wordprocessingml/2006/main" xmlns:w14="http://schemas.microsoft.com/office/word/2010/wordml" xmlns:w15="http://schemas.microsoft.com/office/word/2012/wordml" xmlns:w16cex="http://schemas.microsoft.com/office/word/2018/wordml/cex" xmlns:w16cid="http://schemas.microsoft.com/office/word/2016/wordml/cid" xmlns:w16="http://schemas.microsoft.com/office/word/2018/wordml" xmlns:w16se="http://schemas.microsoft.com/office/word/2015/wordml/symex" xmlns:wpg="http://schemas.microsoft.com/office/word/2010/wordprocessingGroup" xmlns:wpi="http://schemas.microsoft.com/office/word/2010/wordprocessingInk" xmlns:wne="http://schemas.microsoft.com/office/word/2006/wordml" xmlns:wps="http://schemas.microsoft.com/office/word/2010/wordprocessingShape" mc:Ignorable="w14 w15 w16se w16cid w16 w16cex wp14">
+<file path=word/footer3.xml><?xml version="1.0" encoding="utf-8"?>
+<w:ftr xmlns:wpc="http://schemas.microsoft.com/office/word/2010/wordprocessingCanvas" xmlns:cx="http://schemas.microsoft.com/office/drawing/2014/chartex" xmlns:cx1="http://schemas.microsoft.com/office/drawing/2015/9/8/chartex" xmlns:cx2="http://schemas.microsoft.com/office/drawing/2015/10/21/chartex" xmlns:cx3="http://schemas.microsoft.com/office/drawing/2016/5/9/chartex" xmlns:cx4="http://schemas.microsoft.com/office/drawing/2016/5/10/chartex" xmlns:cx5="http://schemas.microsoft.com/office/drawing/2016/5/11/chartex" xmlns:cx6="http://schemas.microsoft.com/office/drawing/2016/5/12/chartex" xmlns:cx7="http://schemas.microsoft.com/office/drawing/2016/5/13/chartex" xmlns:cx8="http://schemas.microsoft.com/office/drawing/2016/5/14/chartex" xmlns:mc="http://schemas.openxmlformats.org/markup-compatibility/2006" xmlns:aink="http://schemas.microsoft.com/office/drawing/2016/ink" xmlns:am3d="http://schemas.microsoft.com/office/drawing/2017/model3d" xmlns:o="urn:schemas-microsoft-com:office:office" xmlns:r="http://schemas.openxmlformats.org/officeDocument/2006/relationships" xmlns:m="http://schemas.openxmlformats.org/officeDocument/2006/math" xmlns:v="urn:schemas-microsoft-com:vml" xmlns:wp14="http://schemas.microsoft.com/office/word/2010/wordprocessingDrawing" xmlns:wp="http://schemas.openxmlformats.org/drawingml/2006/wordprocessingDrawing" xmlns:w10="urn:schemas-microsoft-com:office:word" xmlns:w="http://schemas.openxmlformats.org/wordprocessingml/2006/main" xmlns:w14="http://schemas.microsoft.com/office/word/2010/wordml" xmlns:w15="http://schemas.microsoft.com/office/word/2012/wordml" xmlns:w16cex="http://schemas.microsoft.com/office/word/2018/wordml/cex" xmlns:w16cid="http://schemas.microsoft.com/office/word/2016/wordml/cid" xmlns:w16="http://schemas.microsoft.com/office/word/2018/wordml" xmlns:w16sdtdh="http://schemas.microsoft.com/office/word/2020/wordml/sdtdatahash" xmlns:w16se="http://schemas.microsoft.com/office/word/2015/wordml/symex" xmlns:wpg="http://schemas.microsoft.com/office/word/2010/wordprocessingGroup" xmlns:wpi="http://schemas.microsoft.com/office/word/2010/wordprocessingInk" xmlns:wne="http://schemas.microsoft.com/office/word/2006/wordml" xmlns:wps="http://schemas.microsoft.com/office/word/2010/wordprocessingShape" mc:Ignorable="w14 w15 w16se w16cid w16 w16cex w16sdtdh wp14">
   <w:p>
     <w:pPr>
       <w:pBdr>
@@ -1407,7 +1457,21 @@
         <w:sz w:val="20"/>
         <w:szCs w:val="20"/>
       </w:rPr>
-      <w:t>Ciclo lectivo: 2020 Turno: Todos</w:t>
+      <w:t>Ciclo lectivo: 202</w:t>
+    </w:r>
+    <w:r>
+      <w:rPr>
+        <w:sz w:val="20"/>
+        <w:szCs w:val="20"/>
+      </w:rPr>
+      <w:t>1</w:t>
+    </w:r>
+    <w:r>
+      <w:rPr>
+        <w:sz w:val="20"/>
+        <w:szCs w:val="20"/>
+      </w:rPr>
+      <w:t xml:space="preserve"> Turno: Todos</w:t>
     </w:r>
     <w:r>
       <w:rPr>
@@ -1501,7 +1565,7 @@
 </file>
 
 <file path=word/footnotes.xml><?xml version="1.0" encoding="utf-8"?>
-<w:footnotes xmlns:wpc="http://schemas.microsoft.com/office/word/2010/wordprocessingCanvas" xmlns:cx="http://schemas.microsoft.com/office/drawing/2014/chartex" xmlns:cx1="http://schemas.microsoft.com/office/drawing/2015/9/8/chartex" xmlns:cx2="http://schemas.microsoft.com/office/drawing/2015/10/21/chartex" xmlns:cx3="http://schemas.microsoft.com/office/drawing/2016/5/9/chartex" xmlns:cx4="http://schemas.microsoft.com/office/drawing/2016/5/10/chartex" xmlns:cx5="http://schemas.microsoft.com/office/drawing/2016/5/11/chartex" xmlns:cx6="http://schemas.microsoft.com/office/drawing/2016/5/12/chartex" xmlns:cx7="http://schemas.microsoft.com/office/drawing/2016/5/13/chartex" xmlns:cx8="http://schemas.microsoft.com/office/drawing/2016/5/14/chartex" xmlns:mc="http://schemas.openxmlformats.org/markup-compatibility/2006" xmlns:aink="http://schemas.microsoft.com/office/drawing/2016/ink" xmlns:am3d="http://schemas.microsoft.com/office/drawing/2017/model3d" xmlns:o="urn:schemas-microsoft-com:office:office" xmlns:r="http://schemas.openxmlformats.org/officeDocument/2006/relationships" xmlns:m="http://schemas.openxmlformats.org/officeDocument/2006/math" xmlns:v="urn:schemas-microsoft-com:vml" xmlns:wp14="http://schemas.microsoft.com/office/word/2010/wordprocessingDrawing" xmlns:wp="http://schemas.openxmlformats.org/drawingml/2006/wordprocessingDrawing" xmlns:w10="urn:schemas-microsoft-com:office:word" xmlns:w="http://schemas.openxmlformats.org/wordprocessingml/2006/main" xmlns:w14="http://schemas.microsoft.com/office/word/2010/wordml" xmlns:w15="http://schemas.microsoft.com/office/word/2012/wordml" xmlns:w16cex="http://schemas.microsoft.com/office/word/2018/wordml/cex" xmlns:w16cid="http://schemas.microsoft.com/office/word/2016/wordml/cid" xmlns:w16="http://schemas.microsoft.com/office/word/2018/wordml" xmlns:w16se="http://schemas.microsoft.com/office/word/2015/wordml/symex" xmlns:wpg="http://schemas.microsoft.com/office/word/2010/wordprocessingGroup" xmlns:wpi="http://schemas.microsoft.com/office/word/2010/wordprocessingInk" xmlns:wne="http://schemas.microsoft.com/office/word/2006/wordml" xmlns:wps="http://schemas.microsoft.com/office/word/2010/wordprocessingShape" mc:Ignorable="w14 w15 w16se w16cid w16 w16cex wp14">
+<w:footnotes xmlns:wpc="http://schemas.microsoft.com/office/word/2010/wordprocessingCanvas" xmlns:cx="http://schemas.microsoft.com/office/drawing/2014/chartex" xmlns:cx1="http://schemas.microsoft.com/office/drawing/2015/9/8/chartex" xmlns:cx2="http://schemas.microsoft.com/office/drawing/2015/10/21/chartex" xmlns:cx3="http://schemas.microsoft.com/office/drawing/2016/5/9/chartex" xmlns:cx4="http://schemas.microsoft.com/office/drawing/2016/5/10/chartex" xmlns:cx5="http://schemas.microsoft.com/office/drawing/2016/5/11/chartex" xmlns:cx6="http://schemas.microsoft.com/office/drawing/2016/5/12/chartex" xmlns:cx7="http://schemas.microsoft.com/office/drawing/2016/5/13/chartex" xmlns:cx8="http://schemas.microsoft.com/office/drawing/2016/5/14/chartex" xmlns:mc="http://schemas.openxmlformats.org/markup-compatibility/2006" xmlns:aink="http://schemas.microsoft.com/office/drawing/2016/ink" xmlns:am3d="http://schemas.microsoft.com/office/drawing/2017/model3d" xmlns:o="urn:schemas-microsoft-com:office:office" xmlns:r="http://schemas.openxmlformats.org/officeDocument/2006/relationships" xmlns:m="http://schemas.openxmlformats.org/officeDocument/2006/math" xmlns:v="urn:schemas-microsoft-com:vml" xmlns:wp14="http://schemas.microsoft.com/office/word/2010/wordprocessingDrawing" xmlns:wp="http://schemas.openxmlformats.org/drawingml/2006/wordprocessingDrawing" xmlns:w10="urn:schemas-microsoft-com:office:word" xmlns:w="http://schemas.openxmlformats.org/wordprocessingml/2006/main" xmlns:w14="http://schemas.microsoft.com/office/word/2010/wordml" xmlns:w15="http://schemas.microsoft.com/office/word/2012/wordml" xmlns:w16cex="http://schemas.microsoft.com/office/word/2018/wordml/cex" xmlns:w16cid="http://schemas.microsoft.com/office/word/2016/wordml/cid" xmlns:w16="http://schemas.microsoft.com/office/word/2018/wordml" xmlns:w16sdtdh="http://schemas.microsoft.com/office/word/2020/wordml/sdtdatahash" xmlns:w16se="http://schemas.microsoft.com/office/word/2015/wordml/symex" xmlns:wpg="http://schemas.microsoft.com/office/word/2010/wordprocessingGroup" xmlns:wpi="http://schemas.microsoft.com/office/word/2010/wordprocessingInk" xmlns:wne="http://schemas.microsoft.com/office/word/2006/wordml" xmlns:wps="http://schemas.microsoft.com/office/word/2010/wordprocessingShape" mc:Ignorable="w14 w15 w16se w16cid w16 w16cex w16sdtdh wp14">
   <w:footnote w:type="separator" w:id="-1">
     <w:p>
       <w:r>
@@ -1520,7 +1584,17 @@
 </file>
 
 <file path=word/header1.xml><?xml version="1.0" encoding="utf-8"?>
-<w:hdr xmlns:wpc="http://schemas.microsoft.com/office/word/2010/wordprocessingCanvas" xmlns:cx="http://schemas.microsoft.com/office/drawing/2014/chartex" xmlns:cx1="http://schemas.microsoft.com/office/drawing/2015/9/8/chartex" xmlns:cx2="http://schemas.microsoft.com/office/drawing/2015/10/21/chartex" xmlns:cx3="http://schemas.microsoft.com/office/drawing/2016/5/9/chartex" xmlns:cx4="http://schemas.microsoft.com/office/drawing/2016/5/10/chartex" xmlns:cx5="http://schemas.microsoft.com/office/drawing/2016/5/11/chartex" xmlns:cx6="http://schemas.microsoft.com/office/drawing/2016/5/12/chartex" xmlns:cx7="http://schemas.microsoft.com/office/drawing/2016/5/13/chartex" xmlns:cx8="http://schemas.microsoft.com/office/drawing/2016/5/14/chartex" xmlns:mc="http://schemas.openxmlformats.org/markup-compatibility/2006" xmlns:aink="http://schemas.microsoft.com/office/drawing/2016/ink" xmlns:am3d="http://schemas.microsoft.com/office/drawing/2017/model3d" xmlns:o="urn:schemas-microsoft-com:office:office" xmlns:r="http://schemas.openxmlformats.org/officeDocument/2006/relationships" xmlns:m="http://schemas.openxmlformats.org/officeDocument/2006/math" xmlns:v="urn:schemas-microsoft-com:vml" xmlns:wp14="http://schemas.microsoft.com/office/word/2010/wordprocessingDrawing" xmlns:wp="http://schemas.openxmlformats.org/drawingml/2006/wordprocessingDrawing" xmlns:w10="urn:schemas-microsoft-com:office:word" xmlns:w="http://schemas.openxmlformats.org/wordprocessingml/2006/main" xmlns:w14="http://schemas.microsoft.com/office/word/2010/wordml" xmlns:w15="http://schemas.microsoft.com/office/word/2012/wordml" xmlns:w16cex="http://schemas.microsoft.com/office/word/2018/wordml/cex" xmlns:w16cid="http://schemas.microsoft.com/office/word/2016/wordml/cid" xmlns:w16="http://schemas.microsoft.com/office/word/2018/wordml" xmlns:w16se="http://schemas.microsoft.com/office/word/2015/wordml/symex" xmlns:wpg="http://schemas.microsoft.com/office/word/2010/wordprocessingGroup" xmlns:wpi="http://schemas.microsoft.com/office/word/2010/wordprocessingInk" xmlns:wne="http://schemas.microsoft.com/office/word/2006/wordml" xmlns:wps="http://schemas.microsoft.com/office/word/2010/wordprocessingShape" mc:Ignorable="w14 w15 w16se w16cid w16 w16cex wp14">
+<w:hdr xmlns:wpc="http://schemas.microsoft.com/office/word/2010/wordprocessingCanvas" xmlns:cx="http://schemas.microsoft.com/office/drawing/2014/chartex" xmlns:cx1="http://schemas.microsoft.com/office/drawing/2015/9/8/chartex" xmlns:cx2="http://schemas.microsoft.com/office/drawing/2015/10/21/chartex" xmlns:cx3="http://schemas.microsoft.com/office/drawing/2016/5/9/chartex" xmlns:cx4="http://schemas.microsoft.com/office/drawing/2016/5/10/chartex" xmlns:cx5="http://schemas.microsoft.com/office/drawing/2016/5/11/chartex" xmlns:cx6="http://schemas.microsoft.com/office/drawing/2016/5/12/chartex" xmlns:cx7="http://schemas.microsoft.com/office/drawing/2016/5/13/chartex" xmlns:cx8="http://schemas.microsoft.com/office/drawing/2016/5/14/chartex" xmlns:mc="http://schemas.openxmlformats.org/markup-compatibility/2006" xmlns:aink="http://schemas.microsoft.com/office/drawing/2016/ink" xmlns:am3d="http://schemas.microsoft.com/office/drawing/2017/model3d" xmlns:o="urn:schemas-microsoft-com:office:office" xmlns:r="http://schemas.openxmlformats.org/officeDocument/2006/relationships" xmlns:m="http://schemas.openxmlformats.org/officeDocument/2006/math" xmlns:v="urn:schemas-microsoft-com:vml" xmlns:wp14="http://schemas.microsoft.com/office/word/2010/wordprocessingDrawing" xmlns:wp="http://schemas.openxmlformats.org/drawingml/2006/wordprocessingDrawing" xmlns:w10="urn:schemas-microsoft-com:office:word" xmlns:w="http://schemas.openxmlformats.org/wordprocessingml/2006/main" xmlns:w14="http://schemas.microsoft.com/office/word/2010/wordml" xmlns:w15="http://schemas.microsoft.com/office/word/2012/wordml" xmlns:w16cex="http://schemas.microsoft.com/office/word/2018/wordml/cex" xmlns:w16cid="http://schemas.microsoft.com/office/word/2016/wordml/cid" xmlns:w16="http://schemas.microsoft.com/office/word/2018/wordml" xmlns:w16sdtdh="http://schemas.microsoft.com/office/word/2020/wordml/sdtdatahash" xmlns:w16se="http://schemas.microsoft.com/office/word/2015/wordml/symex" xmlns:wpg="http://schemas.microsoft.com/office/word/2010/wordprocessingGroup" xmlns:wpi="http://schemas.microsoft.com/office/word/2010/wordprocessingInk" xmlns:wne="http://schemas.microsoft.com/office/word/2006/wordml" xmlns:wps="http://schemas.microsoft.com/office/word/2010/wordprocessingShape" mc:Ignorable="w14 w15 w16se w16cid w16 w16cex w16sdtdh wp14">
+  <w:p>
+    <w:pPr>
+      <w:pStyle w:val="Header"/>
+    </w:pPr>
+  </w:p>
+</w:hdr>
+</file>
+
+<file path=word/header2.xml><?xml version="1.0" encoding="utf-8"?>
+<w:hdr xmlns:wpc="http://schemas.microsoft.com/office/word/2010/wordprocessingCanvas" xmlns:cx="http://schemas.microsoft.com/office/drawing/2014/chartex" xmlns:cx1="http://schemas.microsoft.com/office/drawing/2015/9/8/chartex" xmlns:cx2="http://schemas.microsoft.com/office/drawing/2015/10/21/chartex" xmlns:cx3="http://schemas.microsoft.com/office/drawing/2016/5/9/chartex" xmlns:cx4="http://schemas.microsoft.com/office/drawing/2016/5/10/chartex" xmlns:cx5="http://schemas.microsoft.com/office/drawing/2016/5/11/chartex" xmlns:cx6="http://schemas.microsoft.com/office/drawing/2016/5/12/chartex" xmlns:cx7="http://schemas.microsoft.com/office/drawing/2016/5/13/chartex" xmlns:cx8="http://schemas.microsoft.com/office/drawing/2016/5/14/chartex" xmlns:mc="http://schemas.openxmlformats.org/markup-compatibility/2006" xmlns:aink="http://schemas.microsoft.com/office/drawing/2016/ink" xmlns:am3d="http://schemas.microsoft.com/office/drawing/2017/model3d" xmlns:o="urn:schemas-microsoft-com:office:office" xmlns:r="http://schemas.openxmlformats.org/officeDocument/2006/relationships" xmlns:m="http://schemas.openxmlformats.org/officeDocument/2006/math" xmlns:v="urn:schemas-microsoft-com:vml" xmlns:wp14="http://schemas.microsoft.com/office/word/2010/wordprocessingDrawing" xmlns:wp="http://schemas.openxmlformats.org/drawingml/2006/wordprocessingDrawing" xmlns:w10="urn:schemas-microsoft-com:office:word" xmlns:w="http://schemas.openxmlformats.org/wordprocessingml/2006/main" xmlns:w14="http://schemas.microsoft.com/office/word/2010/wordml" xmlns:w15="http://schemas.microsoft.com/office/word/2012/wordml" xmlns:w16cex="http://schemas.microsoft.com/office/word/2018/wordml/cex" xmlns:w16cid="http://schemas.microsoft.com/office/word/2016/wordml/cid" xmlns:w16="http://schemas.microsoft.com/office/word/2018/wordml" xmlns:w16sdtdh="http://schemas.microsoft.com/office/word/2020/wordml/sdtdatahash" xmlns:w16se="http://schemas.microsoft.com/office/word/2015/wordml/symex" xmlns:wpg="http://schemas.microsoft.com/office/word/2010/wordprocessingGroup" xmlns:wpi="http://schemas.microsoft.com/office/word/2010/wordprocessingInk" xmlns:wne="http://schemas.microsoft.com/office/word/2006/wordml" xmlns:wps="http://schemas.microsoft.com/office/word/2010/wordprocessingShape" mc:Ignorable="w14 w15 w16se w16cid w16 w16cex w16sdtdh wp14">
   <w:p>
     <w:pPr>
       <w:widowControl w:val="0"/>
@@ -1747,7 +1821,34 @@
               <w:sz w:val="28"/>
               <w:szCs w:val="28"/>
             </w:rPr>
-            <w:t>12/09/2020</w:t>
+            <w:t>1</w:t>
+          </w:r>
+          <w:r>
+            <w:rPr>
+              <w:rFonts w:ascii="Calibri" w:hAnsi="Calibri"/>
+              <w:color w:val="000000"/>
+              <w:sz w:val="28"/>
+              <w:szCs w:val="28"/>
+            </w:rPr>
+            <w:t>8</w:t>
+          </w:r>
+          <w:r>
+            <w:rPr>
+              <w:rFonts w:ascii="Calibri" w:hAnsi="Calibri"/>
+              <w:color w:val="000000"/>
+              <w:sz w:val="28"/>
+              <w:szCs w:val="28"/>
+            </w:rPr>
+            <w:t>/09/202</w:t>
+          </w:r>
+          <w:r>
+            <w:rPr>
+              <w:rFonts w:ascii="Calibri" w:hAnsi="Calibri"/>
+              <w:color w:val="000000"/>
+              <w:sz w:val="28"/>
+              <w:szCs w:val="28"/>
+            </w:rPr>
+            <w:t>1</w:t>
           </w:r>
         </w:p>
       </w:tc>
@@ -1792,7 +1893,27 @@
               <w:sz w:val="24"/>
               <w:szCs w:val="24"/>
             </w:rPr>
-            <w:t xml:space="preserve">DNI: </w:t>
+            <w:t>DNI:</w:t>
+          </w:r>
+          <w:r>
+            <w:rPr>
+              <w:rFonts w:ascii="Calibri" w:hAnsi="Calibri"/>
+              <w:b/>
+              <w:color w:val="000000"/>
+              <w:sz w:val="24"/>
+              <w:szCs w:val="24"/>
+            </w:rPr>
+            <w:t xml:space="preserve"> 41322685</w:t>
+          </w:r>
+          <w:r>
+            <w:rPr>
+              <w:rFonts w:ascii="Calibri" w:hAnsi="Calibri"/>
+              <w:b/>
+              <w:color w:val="000000"/>
+              <w:sz w:val="24"/>
+              <w:szCs w:val="24"/>
+            </w:rPr>
+            <w:t xml:space="preserve"> </w:t>
           </w:r>
         </w:p>
         <w:p>
@@ -1819,6 +1940,16 @@
             </w:rPr>
             <w:t>Apellido:</w:t>
           </w:r>
+          <w:r>
+            <w:rPr>
+              <w:rFonts w:ascii="Calibri" w:hAnsi="Calibri"/>
+              <w:b/>
+              <w:color w:val="000000"/>
+              <w:sz w:val="24"/>
+              <w:szCs w:val="24"/>
+            </w:rPr>
+            <w:t xml:space="preserve"> Rodríguez</w:t>
+          </w:r>
         </w:p>
         <w:p>
           <w:pPr>
@@ -1843,6 +1974,16 @@
               <w:szCs w:val="24"/>
             </w:rPr>
             <w:t>Nombre:</w:t>
+          </w:r>
+          <w:r>
+            <w:rPr>
+              <w:rFonts w:ascii="Calibri" w:hAnsi="Calibri"/>
+              <w:b/>
+              <w:color w:val="000000"/>
+              <w:sz w:val="24"/>
+              <w:szCs w:val="24"/>
+            </w:rPr>
+            <w:t xml:space="preserve"> Jorge Alberto</w:t>
           </w:r>
         </w:p>
         <w:p>
@@ -1898,8 +2039,8 @@
 </w:hdr>
 </file>
 
-<file path=word/header2.xml><?xml version="1.0" encoding="utf-8"?>
-<w:hdr xmlns:wpc="http://schemas.microsoft.com/office/word/2010/wordprocessingCanvas" xmlns:cx="http://schemas.microsoft.com/office/drawing/2014/chartex" xmlns:cx1="http://schemas.microsoft.com/office/drawing/2015/9/8/chartex" xmlns:cx2="http://schemas.microsoft.com/office/drawing/2015/10/21/chartex" xmlns:cx3="http://schemas.microsoft.com/office/drawing/2016/5/9/chartex" xmlns:cx4="http://schemas.microsoft.com/office/drawing/2016/5/10/chartex" xmlns:cx5="http://schemas.microsoft.com/office/drawing/2016/5/11/chartex" xmlns:cx6="http://schemas.microsoft.com/office/drawing/2016/5/12/chartex" xmlns:cx7="http://schemas.microsoft.com/office/drawing/2016/5/13/chartex" xmlns:cx8="http://schemas.microsoft.com/office/drawing/2016/5/14/chartex" xmlns:mc="http://schemas.openxmlformats.org/markup-compatibility/2006" xmlns:aink="http://schemas.microsoft.com/office/drawing/2016/ink" xmlns:am3d="http://schemas.microsoft.com/office/drawing/2017/model3d" xmlns:o="urn:schemas-microsoft-com:office:office" xmlns:r="http://schemas.openxmlformats.org/officeDocument/2006/relationships" xmlns:m="http://schemas.openxmlformats.org/officeDocument/2006/math" xmlns:v="urn:schemas-microsoft-com:vml" xmlns:wp14="http://schemas.microsoft.com/office/word/2010/wordprocessingDrawing" xmlns:wp="http://schemas.openxmlformats.org/drawingml/2006/wordprocessingDrawing" xmlns:w10="urn:schemas-microsoft-com:office:word" xmlns:w="http://schemas.openxmlformats.org/wordprocessingml/2006/main" xmlns:w14="http://schemas.microsoft.com/office/word/2010/wordml" xmlns:w15="http://schemas.microsoft.com/office/word/2012/wordml" xmlns:w16cex="http://schemas.microsoft.com/office/word/2018/wordml/cex" xmlns:w16cid="http://schemas.microsoft.com/office/word/2016/wordml/cid" xmlns:w16="http://schemas.microsoft.com/office/word/2018/wordml" xmlns:w16se="http://schemas.microsoft.com/office/word/2015/wordml/symex" xmlns:wpg="http://schemas.microsoft.com/office/word/2010/wordprocessingGroup" xmlns:wpi="http://schemas.microsoft.com/office/word/2010/wordprocessingInk" xmlns:wne="http://schemas.microsoft.com/office/word/2006/wordml" xmlns:wps="http://schemas.microsoft.com/office/word/2010/wordprocessingShape" mc:Ignorable="w14 w15 w16se w16cid w16 w16cex wp14">
+<file path=word/header3.xml><?xml version="1.0" encoding="utf-8"?>
+<w:hdr xmlns:wpc="http://schemas.microsoft.com/office/word/2010/wordprocessingCanvas" xmlns:cx="http://schemas.microsoft.com/office/drawing/2014/chartex" xmlns:cx1="http://schemas.microsoft.com/office/drawing/2015/9/8/chartex" xmlns:cx2="http://schemas.microsoft.com/office/drawing/2015/10/21/chartex" xmlns:cx3="http://schemas.microsoft.com/office/drawing/2016/5/9/chartex" xmlns:cx4="http://schemas.microsoft.com/office/drawing/2016/5/10/chartex" xmlns:cx5="http://schemas.microsoft.com/office/drawing/2016/5/11/chartex" xmlns:cx6="http://schemas.microsoft.com/office/drawing/2016/5/12/chartex" xmlns:cx7="http://schemas.microsoft.com/office/drawing/2016/5/13/chartex" xmlns:cx8="http://schemas.microsoft.com/office/drawing/2016/5/14/chartex" xmlns:mc="http://schemas.openxmlformats.org/markup-compatibility/2006" xmlns:aink="http://schemas.microsoft.com/office/drawing/2016/ink" xmlns:am3d="http://schemas.microsoft.com/office/drawing/2017/model3d" xmlns:o="urn:schemas-microsoft-com:office:office" xmlns:r="http://schemas.openxmlformats.org/officeDocument/2006/relationships" xmlns:m="http://schemas.openxmlformats.org/officeDocument/2006/math" xmlns:v="urn:schemas-microsoft-com:vml" xmlns:wp14="http://schemas.microsoft.com/office/word/2010/wordprocessingDrawing" xmlns:wp="http://schemas.openxmlformats.org/drawingml/2006/wordprocessingDrawing" xmlns:w10="urn:schemas-microsoft-com:office:word" xmlns:w="http://schemas.openxmlformats.org/wordprocessingml/2006/main" xmlns:w14="http://schemas.microsoft.com/office/word/2010/wordml" xmlns:w15="http://schemas.microsoft.com/office/word/2012/wordml" xmlns:w16cex="http://schemas.microsoft.com/office/word/2018/wordml/cex" xmlns:w16cid="http://schemas.microsoft.com/office/word/2016/wordml/cid" xmlns:w16="http://schemas.microsoft.com/office/word/2018/wordml" xmlns:w16sdtdh="http://schemas.microsoft.com/office/word/2020/wordml/sdtdatahash" xmlns:w16se="http://schemas.microsoft.com/office/word/2015/wordml/symex" xmlns:wpg="http://schemas.microsoft.com/office/word/2010/wordprocessingGroup" xmlns:wpi="http://schemas.microsoft.com/office/word/2010/wordprocessingInk" xmlns:wne="http://schemas.microsoft.com/office/word/2006/wordml" xmlns:wps="http://schemas.microsoft.com/office/word/2010/wordprocessingShape" mc:Ignorable="w14 w15 w16se w16cid w16 w16cex w16sdtdh wp14">
   <w:p>
     <w:pPr>
       <w:widowControl w:val="0"/>
@@ -2122,7 +2263,34 @@
               <w:sz w:val="28"/>
               <w:szCs w:val="28"/>
             </w:rPr>
-            <w:t>12/09/2020</w:t>
+            <w:t>1</w:t>
+          </w:r>
+          <w:r>
+            <w:rPr>
+              <w:rFonts w:ascii="Calibri" w:hAnsi="Calibri"/>
+              <w:color w:val="000000"/>
+              <w:sz w:val="28"/>
+              <w:szCs w:val="28"/>
+            </w:rPr>
+            <w:t>8</w:t>
+          </w:r>
+          <w:r>
+            <w:rPr>
+              <w:rFonts w:ascii="Calibri" w:hAnsi="Calibri"/>
+              <w:color w:val="000000"/>
+              <w:sz w:val="28"/>
+              <w:szCs w:val="28"/>
+            </w:rPr>
+            <w:t>/09/202</w:t>
+          </w:r>
+          <w:r>
+            <w:rPr>
+              <w:rFonts w:ascii="Calibri" w:hAnsi="Calibri"/>
+              <w:color w:val="000000"/>
+              <w:sz w:val="28"/>
+              <w:szCs w:val="28"/>
+            </w:rPr>
+            <w:t>1</w:t>
           </w:r>
         </w:p>
       </w:tc>
@@ -2169,6 +2337,16 @@
             </w:rPr>
             <w:t xml:space="preserve">DNI: </w:t>
           </w:r>
+          <w:r>
+            <w:rPr>
+              <w:rFonts w:ascii="Calibri" w:hAnsi="Calibri"/>
+              <w:b/>
+              <w:color w:val="000000"/>
+              <w:sz w:val="24"/>
+              <w:szCs w:val="24"/>
+            </w:rPr>
+            <w:t>41322685</w:t>
+          </w:r>
         </w:p>
         <w:p>
           <w:pPr>
@@ -2194,6 +2372,16 @@
             </w:rPr>
             <w:t>Apellido:</w:t>
           </w:r>
+          <w:r>
+            <w:rPr>
+              <w:rFonts w:ascii="Calibri" w:hAnsi="Calibri"/>
+              <w:b/>
+              <w:color w:val="000000"/>
+              <w:sz w:val="24"/>
+              <w:szCs w:val="24"/>
+            </w:rPr>
+            <w:t xml:space="preserve"> Rodríguez</w:t>
+          </w:r>
         </w:p>
         <w:p>
           <w:pPr>
@@ -2218,6 +2406,16 @@
               <w:szCs w:val="24"/>
             </w:rPr>
             <w:t>Nombre:</w:t>
+          </w:r>
+          <w:r>
+            <w:rPr>
+              <w:rFonts w:ascii="Calibri" w:hAnsi="Calibri"/>
+              <w:b/>
+              <w:color w:val="000000"/>
+              <w:sz w:val="24"/>
+              <w:szCs w:val="24"/>
+            </w:rPr>
+            <w:t xml:space="preserve"> Jorge Alberto</w:t>
           </w:r>
         </w:p>
         <w:p>
@@ -2275,7 +2473,7 @@
 </file>
 
 <file path=word/numbering.xml><?xml version="1.0" encoding="utf-8"?>
-<w:numbering xmlns:wpc="http://schemas.microsoft.com/office/word/2010/wordprocessingCanvas" xmlns:cx="http://schemas.microsoft.com/office/drawing/2014/chartex" xmlns:cx1="http://schemas.microsoft.com/office/drawing/2015/9/8/chartex" xmlns:cx2="http://schemas.microsoft.com/office/drawing/2015/10/21/chartex" xmlns:cx3="http://schemas.microsoft.com/office/drawing/2016/5/9/chartex" xmlns:cx4="http://schemas.microsoft.com/office/drawing/2016/5/10/chartex" xmlns:cx5="http://schemas.microsoft.com/office/drawing/2016/5/11/chartex" xmlns:cx6="http://schemas.microsoft.com/office/drawing/2016/5/12/chartex" xmlns:cx7="http://schemas.microsoft.com/office/drawing/2016/5/13/chartex" xmlns:cx8="http://schemas.microsoft.com/office/drawing/2016/5/14/chartex" xmlns:mc="http://schemas.openxmlformats.org/markup-compatibility/2006" xmlns:aink="http://schemas.microsoft.com/office/drawing/2016/ink" xmlns:am3d="http://schemas.microsoft.com/office/drawing/2017/model3d" xmlns:o="urn:schemas-microsoft-com:office:office" xmlns:r="http://schemas.openxmlformats.org/officeDocument/2006/relationships" xmlns:m="http://schemas.openxmlformats.org/officeDocument/2006/math" xmlns:v="urn:schemas-microsoft-com:vml" xmlns:wp14="http://schemas.microsoft.com/office/word/2010/wordprocessingDrawing" xmlns:wp="http://schemas.openxmlformats.org/drawingml/2006/wordprocessingDrawing" xmlns:w10="urn:schemas-microsoft-com:office:word" xmlns:w="http://schemas.openxmlformats.org/wordprocessingml/2006/main" xmlns:w14="http://schemas.microsoft.com/office/word/2010/wordml" xmlns:w15="http://schemas.microsoft.com/office/word/2012/wordml" xmlns:w16cex="http://schemas.microsoft.com/office/word/2018/wordml/cex" xmlns:w16cid="http://schemas.microsoft.com/office/word/2016/wordml/cid" xmlns:w16="http://schemas.microsoft.com/office/word/2018/wordml" xmlns:w16se="http://schemas.microsoft.com/office/word/2015/wordml/symex" xmlns:wpg="http://schemas.microsoft.com/office/word/2010/wordprocessingGroup" xmlns:wpi="http://schemas.microsoft.com/office/word/2010/wordprocessingInk" xmlns:wne="http://schemas.microsoft.com/office/word/2006/wordml" xmlns:wps="http://schemas.microsoft.com/office/word/2010/wordprocessingShape" mc:Ignorable="w14 w15 w16se w16cid w16 w16cex wp14">
+<w:numbering xmlns:wpc="http://schemas.microsoft.com/office/word/2010/wordprocessingCanvas" xmlns:cx="http://schemas.microsoft.com/office/drawing/2014/chartex" xmlns:cx1="http://schemas.microsoft.com/office/drawing/2015/9/8/chartex" xmlns:cx2="http://schemas.microsoft.com/office/drawing/2015/10/21/chartex" xmlns:cx3="http://schemas.microsoft.com/office/drawing/2016/5/9/chartex" xmlns:cx4="http://schemas.microsoft.com/office/drawing/2016/5/10/chartex" xmlns:cx5="http://schemas.microsoft.com/office/drawing/2016/5/11/chartex" xmlns:cx6="http://schemas.microsoft.com/office/drawing/2016/5/12/chartex" xmlns:cx7="http://schemas.microsoft.com/office/drawing/2016/5/13/chartex" xmlns:cx8="http://schemas.microsoft.com/office/drawing/2016/5/14/chartex" xmlns:mc="http://schemas.openxmlformats.org/markup-compatibility/2006" xmlns:aink="http://schemas.microsoft.com/office/drawing/2016/ink" xmlns:am3d="http://schemas.microsoft.com/office/drawing/2017/model3d" xmlns:o="urn:schemas-microsoft-com:office:office" xmlns:r="http://schemas.openxmlformats.org/officeDocument/2006/relationships" xmlns:m="http://schemas.openxmlformats.org/officeDocument/2006/math" xmlns:v="urn:schemas-microsoft-com:vml" xmlns:wp14="http://schemas.microsoft.com/office/word/2010/wordprocessingDrawing" xmlns:wp="http://schemas.openxmlformats.org/drawingml/2006/wordprocessingDrawing" xmlns:w10="urn:schemas-microsoft-com:office:word" xmlns:w="http://schemas.openxmlformats.org/wordprocessingml/2006/main" xmlns:w14="http://schemas.microsoft.com/office/word/2010/wordml" xmlns:w15="http://schemas.microsoft.com/office/word/2012/wordml" xmlns:w16cex="http://schemas.microsoft.com/office/word/2018/wordml/cex" xmlns:w16cid="http://schemas.microsoft.com/office/word/2016/wordml/cid" xmlns:w16="http://schemas.microsoft.com/office/word/2018/wordml" xmlns:w16sdtdh="http://schemas.microsoft.com/office/word/2020/wordml/sdtdatahash" xmlns:w16se="http://schemas.microsoft.com/office/word/2015/wordml/symex" xmlns:wpg="http://schemas.microsoft.com/office/word/2010/wordprocessingGroup" xmlns:wpi="http://schemas.microsoft.com/office/word/2010/wordprocessingInk" xmlns:wne="http://schemas.microsoft.com/office/word/2006/wordml" xmlns:wps="http://schemas.microsoft.com/office/word/2010/wordprocessingShape" mc:Ignorable="w14 w15 w16se w16cid w16 w16cex w16sdtdh wp14">
   <w:abstractNum w:abstractNumId="0" w15:restartNumberingAfterBreak="0">
     <w:nsid w:val="05AF4575"/>
     <w:multiLevelType w:val="multilevel"/>
@@ -3370,7 +3568,7 @@
     <w:lvl w:ilvl="0">
       <w:start w:val="1"/>
       <w:numFmt w:val="decimal"/>
-      <w:pStyle w:val="Listaconvietas2"/>
+      <w:pStyle w:val="ListBullet2"/>
       <w:lvlText w:val="%1."/>
       <w:lvlJc w:val="left"/>
       <w:pPr>
@@ -4722,7 +4920,7 @@
 </file>
 
 <file path=word/styles.xml><?xml version="1.0" encoding="utf-8"?>
-<w:styles xmlns:mc="http://schemas.openxmlformats.org/markup-compatibility/2006" xmlns:r="http://schemas.openxmlformats.org/officeDocument/2006/relationships" xmlns:w="http://schemas.openxmlformats.org/wordprocessingml/2006/main" xmlns:w14="http://schemas.microsoft.com/office/word/2010/wordml" xmlns:w15="http://schemas.microsoft.com/office/word/2012/wordml" xmlns:w16cex="http://schemas.microsoft.com/office/word/2018/wordml/cex" xmlns:w16cid="http://schemas.microsoft.com/office/word/2016/wordml/cid" xmlns:w16="http://schemas.microsoft.com/office/word/2018/wordml" xmlns:w16se="http://schemas.microsoft.com/office/word/2015/wordml/symex" mc:Ignorable="w14 w15 w16se w16cid w16 w16cex">
+<w:styles xmlns:mc="http://schemas.openxmlformats.org/markup-compatibility/2006" xmlns:r="http://schemas.openxmlformats.org/officeDocument/2006/relationships" xmlns:w="http://schemas.openxmlformats.org/wordprocessingml/2006/main" xmlns:w14="http://schemas.microsoft.com/office/word/2010/wordml" xmlns:w15="http://schemas.microsoft.com/office/word/2012/wordml" xmlns:w16cex="http://schemas.microsoft.com/office/word/2018/wordml/cex" xmlns:w16cid="http://schemas.microsoft.com/office/word/2016/wordml/cid" xmlns:w16="http://schemas.microsoft.com/office/word/2018/wordml" xmlns:w16sdtdh="http://schemas.microsoft.com/office/word/2020/wordml/sdtdatahash" xmlns:w16se="http://schemas.microsoft.com/office/word/2015/wordml/symex" mc:Ignorable="w14 w15 w16se w16cid w16 w16cex w16sdtdh">
   <w:docDefaults>
     <w:rPrDefault>
       <w:rPr>
@@ -5125,11 +5323,11 @@
       <w:rFonts w:ascii="Calibri Light" w:hAnsi="Calibri Light"/>
     </w:rPr>
   </w:style>
-  <w:style w:type="paragraph" w:styleId="Ttulo1">
+  <w:style w:type="paragraph" w:styleId="Heading1">
     <w:name w:val="heading 1"/>
     <w:basedOn w:val="Normal"/>
     <w:next w:val="Normal"/>
-    <w:link w:val="Ttulo1Car"/>
+    <w:link w:val="Heading1Char"/>
     <w:uiPriority w:val="9"/>
     <w:qFormat/>
     <w:rsid w:val="004907CA"/>
@@ -5144,11 +5342,11 @@
       <w:u w:val="single"/>
     </w:rPr>
   </w:style>
-  <w:style w:type="paragraph" w:styleId="Ttulo2">
+  <w:style w:type="paragraph" w:styleId="Heading2">
     <w:name w:val="heading 2"/>
     <w:basedOn w:val="Normal"/>
     <w:next w:val="Normal"/>
-    <w:link w:val="Ttulo2Car"/>
+    <w:link w:val="Heading2Char"/>
     <w:uiPriority w:val="9"/>
     <w:unhideWhenUsed/>
     <w:qFormat/>
@@ -5169,11 +5367,11 @@
       <w:szCs w:val="26"/>
     </w:rPr>
   </w:style>
-  <w:style w:type="paragraph" w:styleId="Ttulo3">
+  <w:style w:type="paragraph" w:styleId="Heading3">
     <w:name w:val="heading 3"/>
     <w:basedOn w:val="Normal"/>
     <w:next w:val="Normal"/>
-    <w:link w:val="Ttulo3Car"/>
+    <w:link w:val="Heading3Char"/>
     <w:uiPriority w:val="9"/>
     <w:unhideWhenUsed/>
     <w:qFormat/>
@@ -5192,11 +5390,11 @@
       <w:szCs w:val="26"/>
     </w:rPr>
   </w:style>
-  <w:style w:type="paragraph" w:styleId="Ttulo4">
+  <w:style w:type="paragraph" w:styleId="Heading4">
     <w:name w:val="heading 4"/>
     <w:basedOn w:val="Normal"/>
     <w:next w:val="Normal"/>
-    <w:link w:val="Ttulo4Car"/>
+    <w:link w:val="Heading4Char"/>
     <w:uiPriority w:val="9"/>
     <w:semiHidden/>
     <w:unhideWhenUsed/>
@@ -5216,11 +5414,11 @@
       <w:szCs w:val="24"/>
     </w:rPr>
   </w:style>
-  <w:style w:type="paragraph" w:styleId="Ttulo5">
+  <w:style w:type="paragraph" w:styleId="Heading5">
     <w:name w:val="heading 5"/>
     <w:basedOn w:val="Normal"/>
     <w:next w:val="Normal"/>
-    <w:link w:val="Ttulo5Car"/>
+    <w:link w:val="Heading5Char"/>
     <w:uiPriority w:val="9"/>
     <w:semiHidden/>
     <w:unhideWhenUsed/>
@@ -5237,11 +5435,11 @@
       <w:color w:val="243F60" w:themeColor="accent1" w:themeShade="7F"/>
     </w:rPr>
   </w:style>
-  <w:style w:type="paragraph" w:styleId="Ttulo6">
+  <w:style w:type="paragraph" w:styleId="Heading6">
     <w:name w:val="heading 6"/>
     <w:basedOn w:val="Normal"/>
     <w:next w:val="Normal"/>
-    <w:link w:val="Ttulo6Car"/>
+    <w:link w:val="Heading6Char"/>
     <w:uiPriority w:val="9"/>
     <w:semiHidden/>
     <w:unhideWhenUsed/>
@@ -5258,13 +5456,13 @@
       <w:color w:val="243F60" w:themeColor="accent1" w:themeShade="7F"/>
     </w:rPr>
   </w:style>
-  <w:style w:type="character" w:default="1" w:styleId="Fuentedeprrafopredeter">
+  <w:style w:type="character" w:default="1" w:styleId="DefaultParagraphFont">
     <w:name w:val="Default Paragraph Font"/>
     <w:uiPriority w:val="1"/>
     <w:semiHidden/>
     <w:unhideWhenUsed/>
   </w:style>
-  <w:style w:type="table" w:default="1" w:styleId="Tablanormal">
+  <w:style w:type="table" w:default="1" w:styleId="TableNormal">
     <w:name w:val="Normal Table"/>
     <w:uiPriority w:val="99"/>
     <w:semiHidden/>
@@ -5279,13 +5477,13 @@
       </w:tblCellMar>
     </w:tblPr>
   </w:style>
-  <w:style w:type="numbering" w:default="1" w:styleId="Sinlista">
+  <w:style w:type="numbering" w:default="1" w:styleId="NoList">
     <w:name w:val="No List"/>
     <w:uiPriority w:val="99"/>
     <w:semiHidden/>
     <w:unhideWhenUsed/>
   </w:style>
-  <w:style w:type="paragraph" w:styleId="Ttulo">
+  <w:style w:type="paragraph" w:styleId="Title">
     <w:name w:val="Title"/>
     <w:basedOn w:val="Normal"/>
     <w:next w:val="Normal"/>
@@ -5302,10 +5500,10 @@
       <w:szCs w:val="72"/>
     </w:rPr>
   </w:style>
-  <w:style w:type="character" w:customStyle="1" w:styleId="Ttulo1Car">
-    <w:name w:val="Título 1 Car"/>
-    <w:basedOn w:val="Fuentedeprrafopredeter"/>
-    <w:link w:val="Ttulo1"/>
+  <w:style w:type="character" w:customStyle="1" w:styleId="Heading1Char">
+    <w:name w:val="Heading 1 Char"/>
+    <w:basedOn w:val="DefaultParagraphFont"/>
+    <w:link w:val="Heading1"/>
     <w:rsid w:val="004907CA"/>
     <w:rPr>
       <w:rFonts w:ascii="Candara" w:hAnsi="Candara"/>
@@ -5314,10 +5512,10 @@
       <w:u w:val="single"/>
     </w:rPr>
   </w:style>
-  <w:style w:type="character" w:customStyle="1" w:styleId="Ttulo2Car">
-    <w:name w:val="Título 2 Car"/>
-    <w:basedOn w:val="Fuentedeprrafopredeter"/>
-    <w:link w:val="Ttulo2"/>
+  <w:style w:type="character" w:customStyle="1" w:styleId="Heading2Char">
+    <w:name w:val="Heading 2 Char"/>
+    <w:basedOn w:val="DefaultParagraphFont"/>
+    <w:link w:val="Heading2"/>
     <w:uiPriority w:val="9"/>
     <w:rsid w:val="009F65F6"/>
     <w:rPr>
@@ -5330,10 +5528,10 @@
       <w:lang w:val="es-ES"/>
     </w:rPr>
   </w:style>
-  <w:style w:type="character" w:customStyle="1" w:styleId="Ttulo3Car">
-    <w:name w:val="Título 3 Car"/>
-    <w:basedOn w:val="Fuentedeprrafopredeter"/>
-    <w:link w:val="Ttulo3"/>
+  <w:style w:type="character" w:customStyle="1" w:styleId="Heading3Char">
+    <w:name w:val="Heading 3 Char"/>
+    <w:basedOn w:val="DefaultParagraphFont"/>
+    <w:link w:val="Heading3"/>
     <w:rsid w:val="00EF3F1F"/>
     <w:rPr>
       <w:rFonts w:ascii="Consolas" w:hAnsi="Consolas"/>
@@ -5344,7 +5542,7 @@
       <w:szCs w:val="26"/>
     </w:rPr>
   </w:style>
-  <w:style w:type="paragraph" w:styleId="Descripcin">
+  <w:style w:type="paragraph" w:styleId="Caption">
     <w:name w:val="caption"/>
     <w:basedOn w:val="Normal"/>
     <w:next w:val="Normal"/>
@@ -5361,10 +5559,10 @@
       <w:szCs w:val="18"/>
     </w:rPr>
   </w:style>
-  <w:style w:type="character" w:customStyle="1" w:styleId="Ttulo4Car">
-    <w:name w:val="Título 4 Car"/>
-    <w:basedOn w:val="Fuentedeprrafopredeter"/>
-    <w:link w:val="Ttulo4"/>
+  <w:style w:type="character" w:customStyle="1" w:styleId="Heading4Char">
+    <w:name w:val="Heading 4 Char"/>
+    <w:basedOn w:val="DefaultParagraphFont"/>
+    <w:link w:val="Heading4"/>
     <w:uiPriority w:val="99"/>
     <w:rsid w:val="0085773E"/>
     <w:rPr>
@@ -5376,10 +5574,10 @@
       <w:szCs w:val="24"/>
     </w:rPr>
   </w:style>
-  <w:style w:type="paragraph" w:styleId="Encabezado">
+  <w:style w:type="paragraph" w:styleId="Header">
     <w:name w:val="header"/>
     <w:basedOn w:val="Normal"/>
-    <w:link w:val="EncabezadoCar"/>
+    <w:link w:val="HeaderChar"/>
     <w:uiPriority w:val="99"/>
     <w:unhideWhenUsed/>
     <w:rsid w:val="004E7DD2"/>
@@ -5390,17 +5588,17 @@
       </w:tabs>
     </w:pPr>
   </w:style>
-  <w:style w:type="character" w:customStyle="1" w:styleId="EncabezadoCar">
-    <w:name w:val="Encabezado Car"/>
-    <w:basedOn w:val="Fuentedeprrafopredeter"/>
-    <w:link w:val="Encabezado"/>
+  <w:style w:type="character" w:customStyle="1" w:styleId="HeaderChar">
+    <w:name w:val="Header Char"/>
+    <w:basedOn w:val="DefaultParagraphFont"/>
+    <w:link w:val="Header"/>
     <w:uiPriority w:val="99"/>
     <w:rsid w:val="004E7DD2"/>
   </w:style>
-  <w:style w:type="paragraph" w:styleId="Piedepgina">
+  <w:style w:type="paragraph" w:styleId="Footer">
     <w:name w:val="footer"/>
     <w:basedOn w:val="Normal"/>
-    <w:link w:val="PiedepginaCar"/>
+    <w:link w:val="FooterChar"/>
     <w:uiPriority w:val="99"/>
     <w:unhideWhenUsed/>
     <w:rsid w:val="004E7DD2"/>
@@ -5411,17 +5609,17 @@
       </w:tabs>
     </w:pPr>
   </w:style>
-  <w:style w:type="character" w:customStyle="1" w:styleId="PiedepginaCar">
-    <w:name w:val="Pie de página Car"/>
-    <w:basedOn w:val="Fuentedeprrafopredeter"/>
-    <w:link w:val="Piedepgina"/>
+  <w:style w:type="character" w:customStyle="1" w:styleId="FooterChar">
+    <w:name w:val="Footer Char"/>
+    <w:basedOn w:val="DefaultParagraphFont"/>
+    <w:link w:val="Footer"/>
     <w:uiPriority w:val="99"/>
     <w:rsid w:val="004E7DD2"/>
   </w:style>
-  <w:style w:type="paragraph" w:styleId="Textodeglobo">
+  <w:style w:type="paragraph" w:styleId="BalloonText">
     <w:name w:val="Balloon Text"/>
     <w:basedOn w:val="Normal"/>
-    <w:link w:val="TextodegloboCar"/>
+    <w:link w:val="BalloonTextChar"/>
     <w:uiPriority w:val="99"/>
     <w:semiHidden/>
     <w:unhideWhenUsed/>
@@ -5432,10 +5630,10 @@
       <w:szCs w:val="16"/>
     </w:rPr>
   </w:style>
-  <w:style w:type="character" w:customStyle="1" w:styleId="TextodegloboCar">
-    <w:name w:val="Texto de globo Car"/>
-    <w:basedOn w:val="Fuentedeprrafopredeter"/>
-    <w:link w:val="Textodeglobo"/>
+  <w:style w:type="character" w:customStyle="1" w:styleId="BalloonTextChar">
+    <w:name w:val="Balloon Text Char"/>
+    <w:basedOn w:val="DefaultParagraphFont"/>
+    <w:link w:val="BalloonText"/>
     <w:uiPriority w:val="99"/>
     <w:semiHidden/>
     <w:rsid w:val="004E72CE"/>
@@ -5445,9 +5643,9 @@
       <w:szCs w:val="16"/>
     </w:rPr>
   </w:style>
-  <w:style w:type="table" w:styleId="Tablaconcuadrcula">
+  <w:style w:type="table" w:styleId="TableGrid">
     <w:name w:val="Table Grid"/>
-    <w:basedOn w:val="Tablanormal"/>
+    <w:basedOn w:val="TableNormal"/>
     <w:rsid w:val="00A319D3"/>
     <w:tblPr>
       <w:tblBorders>
@@ -5460,7 +5658,7 @@
       </w:tblBorders>
     </w:tblPr>
   </w:style>
-  <w:style w:type="paragraph" w:styleId="Prrafodelista">
+  <w:style w:type="paragraph" w:styleId="ListParagraph">
     <w:name w:val="List Paragraph"/>
     <w:basedOn w:val="Normal"/>
     <w:uiPriority w:val="34"/>
@@ -5499,7 +5697,7 @@
   </w:style>
   <w:style w:type="paragraph" w:customStyle="1" w:styleId="Ttulo5UseCAse">
     <w:name w:val="Título 5 UseCAse"/>
-    <w:basedOn w:val="Ttulo5"/>
+    <w:basedOn w:val="Heading5"/>
     <w:rsid w:val="005A49EE"/>
     <w:pPr>
       <w:keepLines w:val="0"/>
@@ -5534,10 +5732,10 @@
       <w:lang w:eastAsia="es-ES"/>
     </w:rPr>
   </w:style>
-  <w:style w:type="character" w:customStyle="1" w:styleId="Ttulo5Car">
-    <w:name w:val="Título 5 Car"/>
-    <w:basedOn w:val="Fuentedeprrafopredeter"/>
-    <w:link w:val="Ttulo5"/>
+  <w:style w:type="character" w:customStyle="1" w:styleId="Heading5Char">
+    <w:name w:val="Heading 5 Char"/>
+    <w:basedOn w:val="DefaultParagraphFont"/>
+    <w:link w:val="Heading5"/>
     <w:uiPriority w:val="9"/>
     <w:rsid w:val="005A49EE"/>
     <w:rPr>
@@ -5572,9 +5770,9 @@
       <w:lang w:val="es-ES" w:eastAsia="ar-SA"/>
     </w:rPr>
   </w:style>
-  <w:style w:type="character" w:styleId="Refdecomentario">
+  <w:style w:type="character" w:styleId="CommentReference">
     <w:name w:val="annotation reference"/>
-    <w:basedOn w:val="Fuentedeprrafopredeter"/>
+    <w:basedOn w:val="DefaultParagraphFont"/>
     <w:uiPriority w:val="99"/>
     <w:unhideWhenUsed/>
     <w:rsid w:val="0005413D"/>
@@ -5583,10 +5781,10 @@
       <w:szCs w:val="16"/>
     </w:rPr>
   </w:style>
-  <w:style w:type="paragraph" w:styleId="Textocomentario">
+  <w:style w:type="paragraph" w:styleId="CommentText">
     <w:name w:val="annotation text"/>
     <w:basedOn w:val="Normal"/>
-    <w:link w:val="TextocomentarioCar"/>
+    <w:link w:val="CommentTextChar"/>
     <w:unhideWhenUsed/>
     <w:rsid w:val="0005413D"/>
     <w:rPr>
@@ -5594,21 +5792,21 @@
       <w:szCs w:val="20"/>
     </w:rPr>
   </w:style>
-  <w:style w:type="character" w:customStyle="1" w:styleId="TextocomentarioCar">
-    <w:name w:val="Texto comentario Car"/>
-    <w:basedOn w:val="Fuentedeprrafopredeter"/>
-    <w:link w:val="Textocomentario"/>
+  <w:style w:type="character" w:customStyle="1" w:styleId="CommentTextChar">
+    <w:name w:val="Comment Text Char"/>
+    <w:basedOn w:val="DefaultParagraphFont"/>
+    <w:link w:val="CommentText"/>
     <w:rsid w:val="0005413D"/>
     <w:rPr>
       <w:sz w:val="20"/>
       <w:szCs w:val="20"/>
     </w:rPr>
   </w:style>
-  <w:style w:type="paragraph" w:styleId="Asuntodelcomentario">
+  <w:style w:type="paragraph" w:styleId="CommentSubject">
     <w:name w:val="annotation subject"/>
-    <w:basedOn w:val="Textocomentario"/>
-    <w:next w:val="Textocomentario"/>
-    <w:link w:val="AsuntodelcomentarioCar"/>
+    <w:basedOn w:val="CommentText"/>
+    <w:next w:val="CommentText"/>
+    <w:link w:val="CommentSubjectChar"/>
     <w:uiPriority w:val="99"/>
     <w:semiHidden/>
     <w:unhideWhenUsed/>
@@ -5618,10 +5816,10 @@
       <w:bCs/>
     </w:rPr>
   </w:style>
-  <w:style w:type="character" w:customStyle="1" w:styleId="AsuntodelcomentarioCar">
-    <w:name w:val="Asunto del comentario Car"/>
-    <w:basedOn w:val="TextocomentarioCar"/>
-    <w:link w:val="Asuntodelcomentario"/>
+  <w:style w:type="character" w:customStyle="1" w:styleId="CommentSubjectChar">
+    <w:name w:val="Comment Subject Char"/>
+    <w:basedOn w:val="CommentTextChar"/>
+    <w:link w:val="CommentSubject"/>
     <w:uiPriority w:val="99"/>
     <w:semiHidden/>
     <w:rsid w:val="0005413D"/>
@@ -5632,10 +5830,10 @@
       <w:szCs w:val="20"/>
     </w:rPr>
   </w:style>
-  <w:style w:type="paragraph" w:styleId="Textonotaalfinal">
+  <w:style w:type="paragraph" w:styleId="EndnoteText">
     <w:name w:val="endnote text"/>
     <w:basedOn w:val="Normal"/>
-    <w:link w:val="TextonotaalfinalCar"/>
+    <w:link w:val="EndnoteTextChar"/>
     <w:rsid w:val="00327013"/>
     <w:rPr>
       <w:rFonts w:ascii="Times New Roman" w:eastAsia="Times New Roman" w:hAnsi="Times New Roman" w:cs="Times New Roman"/>
@@ -5644,10 +5842,10 @@
       <w:lang w:eastAsia="es-ES"/>
     </w:rPr>
   </w:style>
-  <w:style w:type="character" w:customStyle="1" w:styleId="TextonotaalfinalCar">
-    <w:name w:val="Texto nota al final Car"/>
-    <w:basedOn w:val="Fuentedeprrafopredeter"/>
-    <w:link w:val="Textonotaalfinal"/>
+  <w:style w:type="character" w:customStyle="1" w:styleId="EndnoteTextChar">
+    <w:name w:val="Endnote Text Char"/>
+    <w:basedOn w:val="DefaultParagraphFont"/>
+    <w:link w:val="EndnoteText"/>
     <w:rsid w:val="00327013"/>
     <w:rPr>
       <w:rFonts w:ascii="Times New Roman" w:eastAsia="Times New Roman" w:hAnsi="Times New Roman" w:cs="Times New Roman"/>
@@ -5656,18 +5854,18 @@
       <w:lang w:val="es-ES" w:eastAsia="es-ES"/>
     </w:rPr>
   </w:style>
-  <w:style w:type="character" w:styleId="Refdenotaalfinal">
+  <w:style w:type="character" w:styleId="EndnoteReference">
     <w:name w:val="endnote reference"/>
-    <w:basedOn w:val="Fuentedeprrafopredeter"/>
+    <w:basedOn w:val="DefaultParagraphFont"/>
     <w:rsid w:val="00327013"/>
     <w:rPr>
       <w:vertAlign w:val="superscript"/>
     </w:rPr>
   </w:style>
-  <w:style w:type="paragraph" w:styleId="Textonotapie">
+  <w:style w:type="paragraph" w:styleId="FootnoteText">
     <w:name w:val="footnote text"/>
     <w:basedOn w:val="Normal"/>
-    <w:link w:val="TextonotapieCar"/>
+    <w:link w:val="FootnoteTextChar"/>
     <w:uiPriority w:val="99"/>
     <w:unhideWhenUsed/>
     <w:rsid w:val="00855B41"/>
@@ -5676,10 +5874,10 @@
       <w:szCs w:val="20"/>
     </w:rPr>
   </w:style>
-  <w:style w:type="character" w:customStyle="1" w:styleId="TextonotapieCar">
-    <w:name w:val="Texto nota pie Car"/>
-    <w:basedOn w:val="Fuentedeprrafopredeter"/>
-    <w:link w:val="Textonotapie"/>
+  <w:style w:type="character" w:customStyle="1" w:styleId="FootnoteTextChar">
+    <w:name w:val="Footnote Text Char"/>
+    <w:basedOn w:val="DefaultParagraphFont"/>
+    <w:link w:val="FootnoteText"/>
     <w:uiPriority w:val="99"/>
     <w:rsid w:val="00855B41"/>
     <w:rPr>
@@ -5687,9 +5885,9 @@
       <w:szCs w:val="20"/>
     </w:rPr>
   </w:style>
-  <w:style w:type="character" w:styleId="Refdenotaalpie">
+  <w:style w:type="character" w:styleId="FootnoteReference">
     <w:name w:val="footnote reference"/>
-    <w:basedOn w:val="Fuentedeprrafopredeter"/>
+    <w:basedOn w:val="DefaultParagraphFont"/>
     <w:uiPriority w:val="99"/>
     <w:semiHidden/>
     <w:unhideWhenUsed/>
@@ -5698,16 +5896,16 @@
       <w:vertAlign w:val="superscript"/>
     </w:rPr>
   </w:style>
-  <w:style w:type="paragraph" w:styleId="Revisin">
+  <w:style w:type="paragraph" w:styleId="Revision">
     <w:name w:val="Revision"/>
     <w:hidden/>
     <w:uiPriority w:val="99"/>
     <w:semiHidden/>
     <w:rsid w:val="0067053E"/>
   </w:style>
-  <w:style w:type="character" w:styleId="Hipervnculo">
+  <w:style w:type="character" w:styleId="Hyperlink">
     <w:name w:val="Hyperlink"/>
-    <w:basedOn w:val="Fuentedeprrafopredeter"/>
+    <w:basedOn w:val="DefaultParagraphFont"/>
     <w:uiPriority w:val="99"/>
     <w:unhideWhenUsed/>
     <w:rsid w:val="00FC22C1"/>
@@ -5718,7 +5916,7 @@
   </w:style>
   <w:style w:type="table" w:customStyle="1" w:styleId="Tabladecuadrcula4-nfasis31">
     <w:name w:val="Tabla de cuadrícula 4 - Énfasis 31"/>
-    <w:basedOn w:val="Tablanormal"/>
+    <w:basedOn w:val="TableNormal"/>
     <w:uiPriority w:val="49"/>
     <w:rsid w:val="00FC22C1"/>
     <w:tblPr>
@@ -5789,9 +5987,9 @@
       </w:tcPr>
     </w:tblStylePr>
   </w:style>
-  <w:style w:type="character" w:styleId="Textodelmarcadordeposicin">
+  <w:style w:type="character" w:styleId="PlaceholderText">
     <w:name w:val="Placeholder Text"/>
-    <w:basedOn w:val="Fuentedeprrafopredeter"/>
+    <w:basedOn w:val="DefaultParagraphFont"/>
     <w:uiPriority w:val="99"/>
     <w:semiHidden/>
     <w:rsid w:val="00397CD8"/>
@@ -5801,7 +5999,7 @@
   </w:style>
   <w:style w:type="table" w:customStyle="1" w:styleId="Cuadrculadetablaclara1">
     <w:name w:val="Cuadrícula de tabla clara1"/>
-    <w:basedOn w:val="Tablanormal"/>
+    <w:basedOn w:val="TableNormal"/>
     <w:uiPriority w:val="40"/>
     <w:rsid w:val="00C74673"/>
     <w:tblPr>
@@ -5817,7 +6015,7 @@
   </w:style>
   <w:style w:type="table" w:customStyle="1" w:styleId="Tablanormal21">
     <w:name w:val="Tabla normal 21"/>
-    <w:basedOn w:val="Tablanormal"/>
+    <w:basedOn w:val="TableNormal"/>
     <w:uiPriority w:val="42"/>
     <w:rsid w:val="00C74673"/>
     <w:tblPr>
@@ -5894,7 +6092,7 @@
   </w:style>
   <w:style w:type="table" w:customStyle="1" w:styleId="Tablanormal11">
     <w:name w:val="Tabla normal 11"/>
-    <w:basedOn w:val="Tablanormal"/>
+    <w:basedOn w:val="TableNormal"/>
     <w:uiPriority w:val="41"/>
     <w:rsid w:val="00C74673"/>
     <w:tblPr>
@@ -5954,7 +6152,7 @@
   </w:style>
   <w:style w:type="table" w:customStyle="1" w:styleId="Tabladecuadrcula1clara1">
     <w:name w:val="Tabla de cuadrícula 1 clara1"/>
-    <w:basedOn w:val="Tablanormal"/>
+    <w:basedOn w:val="TableNormal"/>
     <w:uiPriority w:val="46"/>
     <w:rsid w:val="00CC20EA"/>
     <w:tblPr>
@@ -6008,7 +6206,7 @@
   </w:style>
   <w:style w:type="table" w:customStyle="1" w:styleId="Tabladelista3-nfasis11">
     <w:name w:val="Tabla de lista 3 - Énfasis 11"/>
-    <w:basedOn w:val="Tablanormal"/>
+    <w:basedOn w:val="TableNormal"/>
     <w:uiPriority w:val="48"/>
     <w:rsid w:val="00E9750A"/>
     <w:tblPr>
@@ -6129,7 +6327,7 @@
   </w:style>
   <w:style w:type="table" w:customStyle="1" w:styleId="Tabladecuadrcula4-nfasis11">
     <w:name w:val="Tabla de cuadrícula 4 - Énfasis 11"/>
-    <w:basedOn w:val="Tablanormal"/>
+    <w:basedOn w:val="TableNormal"/>
     <w:uiPriority w:val="49"/>
     <w:rsid w:val="00E9750A"/>
     <w:tblPr>
@@ -6200,10 +6398,10 @@
       </w:tcPr>
     </w:tblStylePr>
   </w:style>
-  <w:style w:type="character" w:customStyle="1" w:styleId="Ttulo6Car">
-    <w:name w:val="Título 6 Car"/>
-    <w:basedOn w:val="Fuentedeprrafopredeter"/>
-    <w:link w:val="Ttulo6"/>
+  <w:style w:type="character" w:customStyle="1" w:styleId="Heading6Char">
+    <w:name w:val="Heading 6 Char"/>
+    <w:basedOn w:val="DefaultParagraphFont"/>
+    <w:link w:val="Heading6"/>
     <w:uiPriority w:val="9"/>
     <w:semiHidden/>
     <w:rsid w:val="000F1747"/>
@@ -6232,7 +6430,7 @@
   </w:style>
   <w:style w:type="table" w:customStyle="1" w:styleId="Tabladelista6concolores-nfasis11">
     <w:name w:val="Tabla de lista 6 con colores - Énfasis 11"/>
-    <w:basedOn w:val="Tablanormal"/>
+    <w:basedOn w:val="TableNormal"/>
     <w:uiPriority w:val="51"/>
     <w:rsid w:val="00883B2C"/>
     <w:rPr>
@@ -6295,9 +6493,9 @@
       </w:tcPr>
     </w:tblStylePr>
   </w:style>
-  <w:style w:type="table" w:styleId="Tablaconcuadrcula5oscura-nfasis1">
+  <w:style w:type="table" w:styleId="GridTable5Dark-Accent1">
     <w:name w:val="Grid Table 5 Dark Accent 1"/>
-    <w:basedOn w:val="Tablaelegante"/>
+    <w:basedOn w:val="TableElegant"/>
     <w:uiPriority w:val="50"/>
     <w:rsid w:val="004427D7"/>
     <w:pPr>
@@ -6410,9 +6608,9 @@
       </w:tcPr>
     </w:tblStylePr>
   </w:style>
-  <w:style w:type="table" w:styleId="Tablaelegante">
+  <w:style w:type="table" w:styleId="TableElegant">
     <w:name w:val="Table Elegant"/>
-    <w:basedOn w:val="Tablanormal"/>
+    <w:basedOn w:val="TableNormal"/>
     <w:uiPriority w:val="99"/>
     <w:semiHidden/>
     <w:unhideWhenUsed/>
@@ -6444,11 +6642,11 @@
       </w:tcPr>
     </w:tblStylePr>
   </w:style>
-  <w:style w:type="paragraph" w:styleId="Subttulo">
+  <w:style w:type="paragraph" w:styleId="Subtitle">
     <w:name w:val="Subtitle"/>
     <w:basedOn w:val="Normal"/>
     <w:next w:val="Normal"/>
-    <w:link w:val="SubttuloCar"/>
+    <w:link w:val="SubtitleChar"/>
     <w:uiPriority w:val="11"/>
     <w:qFormat/>
     <w:pPr>
@@ -6464,10 +6662,10 @@
       <w:szCs w:val="30"/>
     </w:rPr>
   </w:style>
-  <w:style w:type="character" w:customStyle="1" w:styleId="SubttuloCar">
-    <w:name w:val="Subtítulo Car"/>
-    <w:basedOn w:val="Fuentedeprrafopredeter"/>
-    <w:link w:val="Subttulo"/>
+  <w:style w:type="character" w:customStyle="1" w:styleId="SubtitleChar">
+    <w:name w:val="Subtitle Char"/>
+    <w:basedOn w:val="DefaultParagraphFont"/>
+    <w:link w:val="Subtitle"/>
     <w:rsid w:val="00B446F7"/>
     <w:rPr>
       <w:rFonts w:ascii="Arial" w:eastAsia="Arial" w:hAnsi="Arial" w:cs="Arial"/>
@@ -6477,9 +6675,9 @@
       <w:lang w:val="es" w:eastAsia="es-AR"/>
     </w:rPr>
   </w:style>
-  <w:style w:type="table" w:styleId="Tablaconcuadrcula1clara-nfasis5">
+  <w:style w:type="table" w:styleId="GridTable1Light-Accent5">
     <w:name w:val="Grid Table 1 Light Accent 5"/>
-    <w:basedOn w:val="Tablanormal"/>
+    <w:basedOn w:val="TableNormal"/>
     <w:uiPriority w:val="46"/>
     <w:rsid w:val="00013E04"/>
     <w:rPr>
@@ -6637,7 +6835,7 @@
     <w:name w:val="Estilo importado 5"/>
     <w:rsid w:val="00581A40"/>
   </w:style>
-  <w:style w:type="paragraph" w:styleId="Lista">
+  <w:style w:type="paragraph" w:styleId="List">
     <w:name w:val="List"/>
     <w:basedOn w:val="Normal"/>
     <w:uiPriority w:val="99"/>
@@ -6648,7 +6846,7 @@
       <w:contextualSpacing/>
     </w:pPr>
   </w:style>
-  <w:style w:type="paragraph" w:styleId="Lista3">
+  <w:style w:type="paragraph" w:styleId="List3">
     <w:name w:val="List 3"/>
     <w:basedOn w:val="Normal"/>
     <w:uiPriority w:val="99"/>
@@ -6659,26 +6857,26 @@
       <w:contextualSpacing/>
     </w:pPr>
   </w:style>
-  <w:style w:type="paragraph" w:styleId="Saludo">
+  <w:style w:type="paragraph" w:styleId="Salutation">
     <w:name w:val="Salutation"/>
     <w:basedOn w:val="Normal"/>
     <w:next w:val="Normal"/>
-    <w:link w:val="SaludoCar"/>
+    <w:link w:val="SalutationChar"/>
     <w:uiPriority w:val="99"/>
     <w:unhideWhenUsed/>
     <w:rsid w:val="00A572A8"/>
   </w:style>
-  <w:style w:type="character" w:customStyle="1" w:styleId="SaludoCar">
-    <w:name w:val="Saludo Car"/>
-    <w:basedOn w:val="Fuentedeprrafopredeter"/>
-    <w:link w:val="Saludo"/>
+  <w:style w:type="character" w:customStyle="1" w:styleId="SalutationChar">
+    <w:name w:val="Salutation Char"/>
+    <w:basedOn w:val="DefaultParagraphFont"/>
+    <w:link w:val="Salutation"/>
     <w:uiPriority w:val="99"/>
     <w:rsid w:val="00A572A8"/>
     <w:rPr>
       <w:rFonts w:ascii="Calibri Light" w:hAnsi="Calibri Light"/>
     </w:rPr>
   </w:style>
-  <w:style w:type="paragraph" w:styleId="Listaconvietas2">
+  <w:style w:type="paragraph" w:styleId="ListBullet2">
     <w:name w:val="List Bullet 2"/>
     <w:basedOn w:val="Normal"/>
     <w:uiPriority w:val="99"/>
@@ -6691,10 +6889,10 @@
       <w:contextualSpacing/>
     </w:pPr>
   </w:style>
-  <w:style w:type="paragraph" w:styleId="Textoindependiente">
+  <w:style w:type="paragraph" w:styleId="BodyText">
     <w:name w:val="Body Text"/>
     <w:basedOn w:val="Normal"/>
-    <w:link w:val="TextoindependienteCar"/>
+    <w:link w:val="BodyTextChar"/>
     <w:uiPriority w:val="99"/>
     <w:unhideWhenUsed/>
     <w:rsid w:val="00A572A8"/>
@@ -6702,20 +6900,20 @@
       <w:spacing w:after="120"/>
     </w:pPr>
   </w:style>
-  <w:style w:type="character" w:customStyle="1" w:styleId="TextoindependienteCar">
-    <w:name w:val="Texto independiente Car"/>
-    <w:basedOn w:val="Fuentedeprrafopredeter"/>
-    <w:link w:val="Textoindependiente"/>
+  <w:style w:type="character" w:customStyle="1" w:styleId="BodyTextChar">
+    <w:name w:val="Body Text Char"/>
+    <w:basedOn w:val="DefaultParagraphFont"/>
+    <w:link w:val="BodyText"/>
     <w:uiPriority w:val="99"/>
     <w:rsid w:val="00A572A8"/>
     <w:rPr>
       <w:rFonts w:ascii="Calibri Light" w:hAnsi="Calibri Light"/>
     </w:rPr>
   </w:style>
-  <w:style w:type="paragraph" w:styleId="Sangradetextonormal">
+  <w:style w:type="paragraph" w:styleId="BodyTextIndent">
     <w:name w:val="Body Text Indent"/>
     <w:basedOn w:val="Normal"/>
-    <w:link w:val="SangradetextonormalCar"/>
+    <w:link w:val="BodyTextIndentChar"/>
     <w:uiPriority w:val="99"/>
     <w:unhideWhenUsed/>
     <w:rsid w:val="00A572A8"/>
@@ -6724,10 +6922,10 @@
       <w:ind w:left="360"/>
     </w:pPr>
   </w:style>
-  <w:style w:type="character" w:customStyle="1" w:styleId="SangradetextonormalCar">
-    <w:name w:val="Sangría de texto normal Car"/>
-    <w:basedOn w:val="Fuentedeprrafopredeter"/>
-    <w:link w:val="Sangradetextonormal"/>
+  <w:style w:type="character" w:customStyle="1" w:styleId="BodyTextIndentChar">
+    <w:name w:val="Body Text Indent Char"/>
+    <w:basedOn w:val="DefaultParagraphFont"/>
+    <w:link w:val="BodyTextIndent"/>
     <w:uiPriority w:val="99"/>
     <w:rsid w:val="00A572A8"/>
     <w:rPr>
@@ -7061,7 +7259,7 @@
     </w:tblPr>
   </w:style>
   <w:style w:type="table" w:customStyle="1" w:styleId="af0">
-    <w:basedOn w:val="Tablanormal"/>
+    <w:basedOn w:val="TableNormal"/>
     <w:pPr>
       <w:pBdr>
         <w:top w:val="nil"/>
@@ -7090,7 +7288,7 @@
     </w:tcPr>
   </w:style>
   <w:style w:type="table" w:customStyle="1" w:styleId="af1">
-    <w:basedOn w:val="Tablanormal"/>
+    <w:basedOn w:val="TableNormal"/>
     <w:pPr>
       <w:pBdr>
         <w:top w:val="nil"/>
@@ -7119,7 +7317,7 @@
     </w:tcPr>
   </w:style>
   <w:style w:type="table" w:customStyle="1" w:styleId="af2">
-    <w:basedOn w:val="Tablanormal"/>
+    <w:basedOn w:val="TableNormal"/>
     <w:pPr>
       <w:pBdr>
         <w:top w:val="nil"/>
@@ -7148,7 +7346,7 @@
     </w:tcPr>
   </w:style>
   <w:style w:type="table" w:customStyle="1" w:styleId="af3">
-    <w:basedOn w:val="Tablanormal"/>
+    <w:basedOn w:val="TableNormal"/>
     <w:pPr>
       <w:pBdr>
         <w:top w:val="nil"/>
@@ -7177,7 +7375,7 @@
     </w:tcPr>
   </w:style>
   <w:style w:type="table" w:customStyle="1" w:styleId="af4">
-    <w:basedOn w:val="Tablanormal"/>
+    <w:basedOn w:val="TableNormal"/>
     <w:pPr>
       <w:pBdr>
         <w:top w:val="nil"/>
@@ -7206,7 +7404,7 @@
     </w:tcPr>
   </w:style>
   <w:style w:type="table" w:customStyle="1" w:styleId="af5">
-    <w:basedOn w:val="Tablanormal"/>
+    <w:basedOn w:val="TableNormal"/>
     <w:pPr>
       <w:pBdr>
         <w:top w:val="nil"/>
@@ -7236,7 +7434,7 @@
     </w:tcPr>
   </w:style>
   <w:style w:type="table" w:customStyle="1" w:styleId="af6">
-    <w:basedOn w:val="Tablanormal"/>
+    <w:basedOn w:val="TableNormal"/>
     <w:pPr>
       <w:pBdr>
         <w:top w:val="nil"/>
@@ -7266,7 +7464,7 @@
     </w:tcPr>
   </w:style>
   <w:style w:type="table" w:customStyle="1" w:styleId="af7">
-    <w:basedOn w:val="Tablanormal"/>
+    <w:basedOn w:val="TableNormal"/>
     <w:pPr>
       <w:pBdr>
         <w:top w:val="nil"/>
@@ -7296,7 +7494,7 @@
     </w:tcPr>
   </w:style>
   <w:style w:type="table" w:customStyle="1" w:styleId="af8">
-    <w:basedOn w:val="Tablanormal"/>
+    <w:basedOn w:val="TableNormal"/>
     <w:pPr>
       <w:pBdr>
         <w:top w:val="nil"/>
@@ -7326,7 +7524,7 @@
     </w:tcPr>
   </w:style>
   <w:style w:type="table" w:customStyle="1" w:styleId="af9">
-    <w:basedOn w:val="Tablanormal"/>
+    <w:basedOn w:val="TableNormal"/>
     <w:pPr>
       <w:pBdr>
         <w:top w:val="nil"/>
@@ -7355,7 +7553,7 @@
     </w:tcPr>
   </w:style>
   <w:style w:type="table" w:customStyle="1" w:styleId="afa">
-    <w:basedOn w:val="Tablanormal"/>
+    <w:basedOn w:val="TableNormal"/>
     <w:pPr>
       <w:pBdr>
         <w:top w:val="nil"/>
@@ -7384,7 +7582,7 @@
     </w:tcPr>
   </w:style>
   <w:style w:type="table" w:customStyle="1" w:styleId="afb">
-    <w:basedOn w:val="Tablanormal"/>
+    <w:basedOn w:val="TableNormal"/>
     <w:pPr>
       <w:pBdr>
         <w:top w:val="nil"/>
@@ -7413,7 +7611,7 @@
     </w:tcPr>
   </w:style>
   <w:style w:type="table" w:customStyle="1" w:styleId="afc">
-    <w:basedOn w:val="Tablanormal"/>
+    <w:basedOn w:val="TableNormal"/>
     <w:pPr>
       <w:pBdr>
         <w:top w:val="nil"/>
@@ -7442,7 +7640,7 @@
     </w:tcPr>
   </w:style>
   <w:style w:type="table" w:customStyle="1" w:styleId="afd">
-    <w:basedOn w:val="Tablanormal"/>
+    <w:basedOn w:val="TableNormal"/>
     <w:pPr>
       <w:pBdr>
         <w:top w:val="nil"/>
@@ -7471,7 +7669,7 @@
     </w:tcPr>
   </w:style>
   <w:style w:type="table" w:customStyle="1" w:styleId="afe">
-    <w:basedOn w:val="Tablanormal"/>
+    <w:basedOn w:val="TableNormal"/>
     <w:pPr>
       <w:pBdr>
         <w:top w:val="nil"/>
@@ -7500,7 +7698,7 @@
     </w:tcPr>
   </w:style>
   <w:style w:type="table" w:customStyle="1" w:styleId="aff">
-    <w:basedOn w:val="Tablanormal"/>
+    <w:basedOn w:val="TableNormal"/>
     <w:pPr>
       <w:pBdr>
         <w:top w:val="nil"/>
@@ -7529,7 +7727,7 @@
     </w:tcPr>
   </w:style>
   <w:style w:type="table" w:customStyle="1" w:styleId="aff0">
-    <w:basedOn w:val="Tablanormal"/>
+    <w:basedOn w:val="TableNormal"/>
     <w:pPr>
       <w:pBdr>
         <w:top w:val="nil"/>
@@ -7558,7 +7756,7 @@
     </w:tcPr>
   </w:style>
   <w:style w:type="table" w:customStyle="1" w:styleId="aff1">
-    <w:basedOn w:val="Tablanormal"/>
+    <w:basedOn w:val="TableNormal"/>
     <w:pPr>
       <w:pBdr>
         <w:top w:val="nil"/>
@@ -7587,7 +7785,7 @@
     </w:tcPr>
   </w:style>
   <w:style w:type="table" w:customStyle="1" w:styleId="aff2">
-    <w:basedOn w:val="Tablanormal"/>
+    <w:basedOn w:val="TableNormal"/>
     <w:pPr>
       <w:pBdr>
         <w:top w:val="nil"/>
@@ -7616,7 +7814,7 @@
     </w:tcPr>
   </w:style>
   <w:style w:type="table" w:customStyle="1" w:styleId="aff3">
-    <w:basedOn w:val="Tablanormal"/>
+    <w:basedOn w:val="TableNormal"/>
     <w:pPr>
       <w:pBdr>
         <w:top w:val="nil"/>
@@ -7645,7 +7843,7 @@
     </w:tcPr>
   </w:style>
   <w:style w:type="table" w:customStyle="1" w:styleId="aff4">
-    <w:basedOn w:val="Tablanormal"/>
+    <w:basedOn w:val="TableNormal"/>
     <w:pPr>
       <w:pBdr>
         <w:top w:val="nil"/>
@@ -7674,7 +7872,7 @@
     </w:tcPr>
   </w:style>
   <w:style w:type="table" w:customStyle="1" w:styleId="aff5">
-    <w:basedOn w:val="Tablanormal"/>
+    <w:basedOn w:val="TableNormal"/>
     <w:pPr>
       <w:pBdr>
         <w:top w:val="nil"/>
@@ -7703,7 +7901,7 @@
     </w:tcPr>
   </w:style>
   <w:style w:type="table" w:customStyle="1" w:styleId="aff6">
-    <w:basedOn w:val="Tablanormal"/>
+    <w:basedOn w:val="TableNormal"/>
     <w:pPr>
       <w:pBdr>
         <w:top w:val="nil"/>
@@ -7732,7 +7930,7 @@
     </w:tcPr>
   </w:style>
   <w:style w:type="table" w:customStyle="1" w:styleId="aff7">
-    <w:basedOn w:val="Tablanormal"/>
+    <w:basedOn w:val="TableNormal"/>
     <w:pPr>
       <w:pBdr>
         <w:top w:val="nil"/>
@@ -7761,7 +7959,7 @@
     </w:tcPr>
   </w:style>
   <w:style w:type="table" w:customStyle="1" w:styleId="aff8">
-    <w:basedOn w:val="Tablanormal"/>
+    <w:basedOn w:val="TableNormal"/>
     <w:pPr>
       <w:pBdr>
         <w:top w:val="nil"/>
@@ -7790,7 +7988,7 @@
     </w:tcPr>
   </w:style>
   <w:style w:type="table" w:customStyle="1" w:styleId="aff9">
-    <w:basedOn w:val="Tablanormal"/>
+    <w:basedOn w:val="TableNormal"/>
     <w:pPr>
       <w:pBdr>
         <w:top w:val="nil"/>
@@ -7819,7 +8017,7 @@
     </w:tcPr>
   </w:style>
   <w:style w:type="table" w:customStyle="1" w:styleId="affa">
-    <w:basedOn w:val="Tablanormal"/>
+    <w:basedOn w:val="TableNormal"/>
     <w:pPr>
       <w:pBdr>
         <w:top w:val="nil"/>
@@ -7848,7 +8046,7 @@
     </w:tcPr>
   </w:style>
   <w:style w:type="table" w:customStyle="1" w:styleId="affb">
-    <w:basedOn w:val="Tablanormal"/>
+    <w:basedOn w:val="TableNormal"/>
     <w:pPr>
       <w:pBdr>
         <w:top w:val="nil"/>
@@ -7877,7 +8075,7 @@
     </w:tcPr>
   </w:style>
   <w:style w:type="table" w:customStyle="1" w:styleId="affc">
-    <w:basedOn w:val="Tablanormal"/>
+    <w:basedOn w:val="TableNormal"/>
     <w:pPr>
       <w:pBdr>
         <w:top w:val="nil"/>
@@ -7906,7 +8104,7 @@
     </w:tcPr>
   </w:style>
   <w:style w:type="table" w:customStyle="1" w:styleId="affd">
-    <w:basedOn w:val="Tablanormal"/>
+    <w:basedOn w:val="TableNormal"/>
     <w:pPr>
       <w:pBdr>
         <w:top w:val="nil"/>
@@ -7935,7 +8133,7 @@
     </w:tcPr>
   </w:style>
   <w:style w:type="table" w:customStyle="1" w:styleId="affe">
-    <w:basedOn w:val="Tablanormal"/>
+    <w:basedOn w:val="TableNormal"/>
     <w:pPr>
       <w:pBdr>
         <w:top w:val="nil"/>
@@ -7964,7 +8162,7 @@
     </w:tcPr>
   </w:style>
   <w:style w:type="table" w:customStyle="1" w:styleId="afff">
-    <w:basedOn w:val="Tablanormal"/>
+    <w:basedOn w:val="TableNormal"/>
     <w:pPr>
       <w:pBdr>
         <w:top w:val="nil"/>
@@ -7993,7 +8191,7 @@
     </w:tcPr>
   </w:style>
   <w:style w:type="table" w:customStyle="1" w:styleId="afff0">
-    <w:basedOn w:val="Tablanormal"/>
+    <w:basedOn w:val="TableNormal"/>
     <w:pPr>
       <w:pBdr>
         <w:top w:val="nil"/>
@@ -8022,7 +8220,7 @@
     </w:tcPr>
   </w:style>
   <w:style w:type="table" w:customStyle="1" w:styleId="afff1">
-    <w:basedOn w:val="Tablanormal"/>
+    <w:basedOn w:val="TableNormal"/>
     <w:tblPr>
       <w:tblStyleRowBandSize w:val="1"/>
       <w:tblStyleColBandSize w:val="1"/>
@@ -8035,7 +8233,7 @@
     </w:tblPr>
   </w:style>
   <w:style w:type="table" w:customStyle="1" w:styleId="afff2">
-    <w:basedOn w:val="Tablanormal"/>
+    <w:basedOn w:val="TableNormal"/>
     <w:pPr>
       <w:pBdr>
         <w:top w:val="nil"/>
@@ -8064,7 +8262,7 @@
     </w:tcPr>
   </w:style>
   <w:style w:type="table" w:customStyle="1" w:styleId="afff3">
-    <w:basedOn w:val="Tablanormal"/>
+    <w:basedOn w:val="TableNormal"/>
     <w:pPr>
       <w:pBdr>
         <w:top w:val="nil"/>

</xml_diff>